<commit_message>
Aanpassing db afbeelding analyseverslag
</commit_message>
<xml_diff>
--- a/documenten/analyseverslag/verslag-sprint-1-drone1.docx
+++ b/documenten/analyseverslag/verslag-sprint-1-drone1.docx
@@ -675,7 +675,7 @@
             </w:rPr>
             <w:fldChar w:fldCharType="separate"/>
           </w:r>
-          <w:hyperlink w:anchor="_Toc34576105" w:history="1">
+          <w:hyperlink w:anchor="_Toc34580596" w:history="1">
             <w:r>
               <w:rPr>
                 <w:rStyle w:val="Hyperlink"/>
@@ -703,7 +703,7 @@
                 <w:noProof/>
                 <w:webHidden/>
               </w:rPr>
-              <w:instrText xml:space="preserve"> PAGEREF _Toc34576105 \h </w:instrText>
+              <w:instrText xml:space="preserve"> PAGEREF _Toc34580596 \h </w:instrText>
             </w:r>
             <w:r>
               <w:rPr>
@@ -746,7 +746,7 @@
               <w:lang w:eastAsia="nl-BE"/>
             </w:rPr>
           </w:pPr>
-          <w:hyperlink w:anchor="_Toc34576106" w:history="1">
+          <w:hyperlink w:anchor="_Toc34580597" w:history="1">
             <w:r>
               <w:rPr>
                 <w:rStyle w:val="Hyperlink"/>
@@ -773,7 +773,7 @@
                 <w:noProof/>
                 <w:webHidden/>
               </w:rPr>
-              <w:instrText xml:space="preserve"> PAGEREF _Toc34576106 \h </w:instrText>
+              <w:instrText xml:space="preserve"> PAGEREF _Toc34580597 \h </w:instrText>
             </w:r>
             <w:r>
               <w:rPr>
@@ -817,7 +817,7 @@
               <w:lang w:eastAsia="nl-BE"/>
             </w:rPr>
           </w:pPr>
-          <w:hyperlink w:anchor="_Toc34576107" w:history="1">
+          <w:hyperlink w:anchor="_Toc34580598" w:history="1">
             <w:r>
               <w:rPr>
                 <w:rStyle w:val="Hyperlink"/>
@@ -859,7 +859,7 @@
                 <w:noProof/>
                 <w:webHidden/>
               </w:rPr>
-              <w:instrText xml:space="preserve"> PAGEREF _Toc34576107 \h </w:instrText>
+              <w:instrText xml:space="preserve"> PAGEREF _Toc34580598 \h </w:instrText>
             </w:r>
             <w:r>
               <w:rPr>
@@ -903,7 +903,7 @@
               <w:lang w:eastAsia="nl-BE"/>
             </w:rPr>
           </w:pPr>
-          <w:hyperlink w:anchor="_Toc34576108" w:history="1">
+          <w:hyperlink w:anchor="_Toc34580599" w:history="1">
             <w:r>
               <w:rPr>
                 <w:rStyle w:val="Hyperlink"/>
@@ -945,7 +945,7 @@
                 <w:noProof/>
                 <w:webHidden/>
               </w:rPr>
-              <w:instrText xml:space="preserve"> PAGEREF _Toc34576108 \h </w:instrText>
+              <w:instrText xml:space="preserve"> PAGEREF _Toc34580599 \h </w:instrText>
             </w:r>
             <w:r>
               <w:rPr>
@@ -989,7 +989,7 @@
               <w:lang w:eastAsia="nl-BE"/>
             </w:rPr>
           </w:pPr>
-          <w:hyperlink w:anchor="_Toc34576109" w:history="1">
+          <w:hyperlink w:anchor="_Toc34580600" w:history="1">
             <w:r>
               <w:rPr>
                 <w:rStyle w:val="Hyperlink"/>
@@ -1031,7 +1031,7 @@
                 <w:noProof/>
                 <w:webHidden/>
               </w:rPr>
-              <w:instrText xml:space="preserve"> PAGEREF _Toc34576109 \h </w:instrText>
+              <w:instrText xml:space="preserve"> PAGEREF _Toc34580600 \h </w:instrText>
             </w:r>
             <w:r>
               <w:rPr>
@@ -1075,7 +1075,7 @@
               <w:lang w:eastAsia="nl-BE"/>
             </w:rPr>
           </w:pPr>
-          <w:hyperlink w:anchor="_Toc34576110" w:history="1">
+          <w:hyperlink w:anchor="_Toc34580601" w:history="1">
             <w:r>
               <w:rPr>
                 <w:rStyle w:val="Hyperlink"/>
@@ -1118,7 +1118,7 @@
                 <w:noProof/>
                 <w:webHidden/>
               </w:rPr>
-              <w:instrText xml:space="preserve"> PAGEREF _Toc34576110 \h </w:instrText>
+              <w:instrText xml:space="preserve"> PAGEREF _Toc34580601 \h </w:instrText>
             </w:r>
             <w:r>
               <w:rPr>
@@ -1162,7 +1162,7 @@
               <w:lang w:eastAsia="nl-BE"/>
             </w:rPr>
           </w:pPr>
-          <w:hyperlink w:anchor="_Toc34576111" w:history="1">
+          <w:hyperlink w:anchor="_Toc34580602" w:history="1">
             <w:r>
               <w:rPr>
                 <w:rStyle w:val="Hyperlink"/>
@@ -1204,7 +1204,7 @@
                 <w:noProof/>
                 <w:webHidden/>
               </w:rPr>
-              <w:instrText xml:space="preserve"> PAGEREF _Toc34576111 \h </w:instrText>
+              <w:instrText xml:space="preserve"> PAGEREF _Toc34580602 \h </w:instrText>
             </w:r>
             <w:r>
               <w:rPr>
@@ -1248,7 +1248,7 @@
               <w:lang w:eastAsia="nl-BE"/>
             </w:rPr>
           </w:pPr>
-          <w:hyperlink w:anchor="_Toc34576112" w:history="1">
+          <w:hyperlink w:anchor="_Toc34580603" w:history="1">
             <w:r>
               <w:rPr>
                 <w:rStyle w:val="Hyperlink"/>
@@ -1290,7 +1290,7 @@
                 <w:noProof/>
                 <w:webHidden/>
               </w:rPr>
-              <w:instrText xml:space="preserve"> PAGEREF _Toc34576112 \h </w:instrText>
+              <w:instrText xml:space="preserve"> PAGEREF _Toc34580603 \h </w:instrText>
             </w:r>
             <w:r>
               <w:rPr>
@@ -1334,7 +1334,7 @@
               <w:lang w:eastAsia="nl-BE"/>
             </w:rPr>
           </w:pPr>
-          <w:hyperlink w:anchor="_Toc34576113" w:history="1">
+          <w:hyperlink w:anchor="_Toc34580604" w:history="1">
             <w:r>
               <w:rPr>
                 <w:rStyle w:val="Hyperlink"/>
@@ -1376,7 +1376,7 @@
                 <w:noProof/>
                 <w:webHidden/>
               </w:rPr>
-              <w:instrText xml:space="preserve"> PAGEREF _Toc34576113 \h </w:instrText>
+              <w:instrText xml:space="preserve"> PAGEREF _Toc34580604 \h </w:instrText>
             </w:r>
             <w:r>
               <w:rPr>
@@ -1420,7 +1420,7 @@
               <w:lang w:eastAsia="nl-BE"/>
             </w:rPr>
           </w:pPr>
-          <w:hyperlink w:anchor="_Toc34576114" w:history="1">
+          <w:hyperlink w:anchor="_Toc34580605" w:history="1">
             <w:r>
               <w:rPr>
                 <w:rStyle w:val="Hyperlink"/>
@@ -1462,7 +1462,7 @@
                 <w:noProof/>
                 <w:webHidden/>
               </w:rPr>
-              <w:instrText xml:space="preserve"> PAGEREF _Toc34576114 \h </w:instrText>
+              <w:instrText xml:space="preserve"> PAGEREF _Toc34580605 \h </w:instrText>
             </w:r>
             <w:r>
               <w:rPr>
@@ -1506,7 +1506,7 @@
               <w:lang w:eastAsia="nl-BE"/>
             </w:rPr>
           </w:pPr>
-          <w:hyperlink w:anchor="_Toc34576115" w:history="1">
+          <w:hyperlink w:anchor="_Toc34580606" w:history="1">
             <w:r>
               <w:rPr>
                 <w:rStyle w:val="Hyperlink"/>
@@ -1548,7 +1548,7 @@
                 <w:noProof/>
                 <w:webHidden/>
               </w:rPr>
-              <w:instrText xml:space="preserve"> PAGEREF _Toc34576115 \h </w:instrText>
+              <w:instrText xml:space="preserve"> PAGEREF _Toc34580606 \h </w:instrText>
             </w:r>
             <w:r>
               <w:rPr>
@@ -1592,7 +1592,7 @@
               <w:lang w:eastAsia="nl-BE"/>
             </w:rPr>
           </w:pPr>
-          <w:hyperlink w:anchor="_Toc34576116" w:history="1">
+          <w:hyperlink w:anchor="_Toc34580607" w:history="1">
             <w:r>
               <w:rPr>
                 <w:rStyle w:val="Hyperlink"/>
@@ -1634,7 +1634,7 @@
                 <w:noProof/>
                 <w:webHidden/>
               </w:rPr>
-              <w:instrText xml:space="preserve"> PAGEREF _Toc34576116 \h </w:instrText>
+              <w:instrText xml:space="preserve"> PAGEREF _Toc34580607 \h </w:instrText>
             </w:r>
             <w:r>
               <w:rPr>
@@ -1678,7 +1678,7 @@
               <w:lang w:eastAsia="nl-BE"/>
             </w:rPr>
           </w:pPr>
-          <w:hyperlink w:anchor="_Toc34576117" w:history="1">
+          <w:hyperlink w:anchor="_Toc34580608" w:history="1">
             <w:r>
               <w:rPr>
                 <w:rStyle w:val="Hyperlink"/>
@@ -1721,7 +1721,7 @@
                 <w:noProof/>
                 <w:webHidden/>
               </w:rPr>
-              <w:instrText xml:space="preserve"> PAGEREF _Toc34576117 \h </w:instrText>
+              <w:instrText xml:space="preserve"> PAGEREF _Toc34580608 \h </w:instrText>
             </w:r>
             <w:r>
               <w:rPr>
@@ -1765,7 +1765,7 @@
               <w:lang w:eastAsia="nl-BE"/>
             </w:rPr>
           </w:pPr>
-          <w:hyperlink w:anchor="_Toc34576118" w:history="1">
+          <w:hyperlink w:anchor="_Toc34580609" w:history="1">
             <w:r>
               <w:rPr>
                 <w:rStyle w:val="Hyperlink"/>
@@ -1807,7 +1807,7 @@
                 <w:noProof/>
                 <w:webHidden/>
               </w:rPr>
-              <w:instrText xml:space="preserve"> PAGEREF _Toc34576118 \h </w:instrText>
+              <w:instrText xml:space="preserve"> PAGEREF _Toc34580609 \h </w:instrText>
             </w:r>
             <w:r>
               <w:rPr>
@@ -1851,7 +1851,7 @@
               <w:lang w:eastAsia="nl-BE"/>
             </w:rPr>
           </w:pPr>
-          <w:hyperlink w:anchor="_Toc34576119" w:history="1">
+          <w:hyperlink w:anchor="_Toc34580610" w:history="1">
             <w:r>
               <w:rPr>
                 <w:rStyle w:val="Hyperlink"/>
@@ -1893,7 +1893,7 @@
                 <w:noProof/>
                 <w:webHidden/>
               </w:rPr>
-              <w:instrText xml:space="preserve"> PAGEREF _Toc34576119 \h </w:instrText>
+              <w:instrText xml:space="preserve"> PAGEREF _Toc34580610 \h </w:instrText>
             </w:r>
             <w:r>
               <w:rPr>
@@ -1937,7 +1937,7 @@
               <w:lang w:eastAsia="nl-BE"/>
             </w:rPr>
           </w:pPr>
-          <w:hyperlink w:anchor="_Toc34576120" w:history="1">
+          <w:hyperlink w:anchor="_Toc34580611" w:history="1">
             <w:r>
               <w:rPr>
                 <w:rStyle w:val="Hyperlink"/>
@@ -1979,7 +1979,7 @@
                 <w:noProof/>
                 <w:webHidden/>
               </w:rPr>
-              <w:instrText xml:space="preserve"> PAGEREF _Toc34576120 \h </w:instrText>
+              <w:instrText xml:space="preserve"> PAGEREF _Toc34580611 \h </w:instrText>
             </w:r>
             <w:r>
               <w:rPr>
@@ -2023,7 +2023,7 @@
               <w:lang w:eastAsia="nl-BE"/>
             </w:rPr>
           </w:pPr>
-          <w:hyperlink w:anchor="_Toc34576121" w:history="1">
+          <w:hyperlink w:anchor="_Toc34580612" w:history="1">
             <w:r>
               <w:rPr>
                 <w:rStyle w:val="Hyperlink"/>
@@ -2065,7 +2065,7 @@
                 <w:noProof/>
                 <w:webHidden/>
               </w:rPr>
-              <w:instrText xml:space="preserve"> PAGEREF _Toc34576121 \h </w:instrText>
+              <w:instrText xml:space="preserve"> PAGEREF _Toc34580612 \h </w:instrText>
             </w:r>
             <w:r>
               <w:rPr>
@@ -2109,7 +2109,7 @@
               <w:lang w:eastAsia="nl-BE"/>
             </w:rPr>
           </w:pPr>
-          <w:hyperlink w:anchor="_Toc34576122" w:history="1">
+          <w:hyperlink w:anchor="_Toc34580613" w:history="1">
             <w:r>
               <w:rPr>
                 <w:rStyle w:val="Hyperlink"/>
@@ -2151,7 +2151,7 @@
                 <w:noProof/>
                 <w:webHidden/>
               </w:rPr>
-              <w:instrText xml:space="preserve"> PAGEREF _Toc34576122 \h </w:instrText>
+              <w:instrText xml:space="preserve"> PAGEREF _Toc34580613 \h </w:instrText>
             </w:r>
             <w:r>
               <w:rPr>
@@ -2195,7 +2195,7 @@
               <w:lang w:eastAsia="nl-BE"/>
             </w:rPr>
           </w:pPr>
-          <w:hyperlink w:anchor="_Toc34576123" w:history="1">
+          <w:hyperlink w:anchor="_Toc34580614" w:history="1">
             <w:r>
               <w:rPr>
                 <w:rStyle w:val="Hyperlink"/>
@@ -2237,7 +2237,7 @@
                 <w:noProof/>
                 <w:webHidden/>
               </w:rPr>
-              <w:instrText xml:space="preserve"> PAGEREF _Toc34576123 \h </w:instrText>
+              <w:instrText xml:space="preserve"> PAGEREF _Toc34580614 \h </w:instrText>
             </w:r>
             <w:r>
               <w:rPr>
@@ -2281,7 +2281,7 @@
               <w:lang w:eastAsia="nl-BE"/>
             </w:rPr>
           </w:pPr>
-          <w:hyperlink w:anchor="_Toc34576124" w:history="1">
+          <w:hyperlink w:anchor="_Toc34580615" w:history="1">
             <w:r>
               <w:rPr>
                 <w:rStyle w:val="Hyperlink"/>
@@ -2323,7 +2323,7 @@
                 <w:noProof/>
                 <w:webHidden/>
               </w:rPr>
-              <w:instrText xml:space="preserve"> PAGEREF _Toc34576124 \h </w:instrText>
+              <w:instrText xml:space="preserve"> PAGEREF _Toc34580615 \h </w:instrText>
             </w:r>
             <w:r>
               <w:rPr>
@@ -2366,7 +2366,7 @@
               <w:lang w:eastAsia="nl-BE"/>
             </w:rPr>
           </w:pPr>
-          <w:hyperlink w:anchor="_Toc34576125" w:history="1">
+          <w:hyperlink w:anchor="_Toc34580616" w:history="1">
             <w:r>
               <w:rPr>
                 <w:rStyle w:val="Hyperlink"/>
@@ -2393,7 +2393,7 @@
                 <w:noProof/>
                 <w:webHidden/>
               </w:rPr>
-              <w:instrText xml:space="preserve"> PAGEREF _Toc34576125 \h </w:instrText>
+              <w:instrText xml:space="preserve"> PAGEREF _Toc34580616 \h </w:instrText>
             </w:r>
             <w:r>
               <w:rPr>
@@ -2436,7 +2436,7 @@
               <w:lang w:eastAsia="nl-BE"/>
             </w:rPr>
           </w:pPr>
-          <w:hyperlink w:anchor="_Toc34576126" w:history="1">
+          <w:hyperlink w:anchor="_Toc34580617" w:history="1">
             <w:r>
               <w:rPr>
                 <w:rStyle w:val="Hyperlink"/>
@@ -2473,7 +2473,7 @@
                 <w:noProof/>
                 <w:webHidden/>
               </w:rPr>
-              <w:instrText xml:space="preserve"> PAGEREF _Toc34576126 \h </w:instrText>
+              <w:instrText xml:space="preserve"> PAGEREF _Toc34580617 \h </w:instrText>
             </w:r>
             <w:r>
               <w:rPr>
@@ -2533,7 +2533,7 @@
           <w:lang w:eastAsia="nl-BE"/>
         </w:rPr>
       </w:pPr>
-      <w:bookmarkStart w:id="0" w:name="_Toc34576105"/>
+      <w:bookmarkStart w:id="0" w:name="_Toc34580596"/>
       <w:r>
         <w:rPr>
           <w:lang w:eastAsia="nl-BE"/>
@@ -2564,7 +2564,7 @@
       <w:r>
         <w:fldChar w:fldCharType="separate"/>
       </w:r>
-      <w:hyperlink w:anchor="_Toc34576235" w:history="1">
+      <w:hyperlink w:anchor="_Toc34580589" w:history="1">
         <w:r>
           <w:rPr>
             <w:rStyle w:val="Hyperlink"/>
@@ -2591,7 +2591,7 @@
             <w:noProof/>
             <w:webHidden/>
           </w:rPr>
-          <w:instrText xml:space="preserve"> PAGEREF _Toc34576235 \h </w:instrText>
+          <w:instrText xml:space="preserve"> PAGEREF _Toc34580589 \h </w:instrText>
         </w:r>
         <w:r>
           <w:rPr>
@@ -2634,7 +2634,7 @@
           <w:lang w:eastAsia="nl-BE"/>
         </w:rPr>
       </w:pPr>
-      <w:hyperlink w:anchor="_Toc34576236" w:history="1">
+      <w:hyperlink w:anchor="_Toc34580590" w:history="1">
         <w:r>
           <w:rPr>
             <w:rStyle w:val="Hyperlink"/>
@@ -2661,7 +2661,7 @@
             <w:noProof/>
             <w:webHidden/>
           </w:rPr>
-          <w:instrText xml:space="preserve"> PAGEREF _Toc34576236 \h </w:instrText>
+          <w:instrText xml:space="preserve"> PAGEREF _Toc34580590 \h </w:instrText>
         </w:r>
         <w:r>
           <w:rPr>
@@ -2704,13 +2704,13 @@
           <w:lang w:eastAsia="nl-BE"/>
         </w:rPr>
       </w:pPr>
-      <w:hyperlink r:id="rId14" w:anchor="_Toc34576237" w:history="1">
+      <w:hyperlink r:id="rId14" w:anchor="_Toc34580591" w:history="1">
         <w:r>
           <w:rPr>
             <w:rStyle w:val="Hyperlink"/>
             <w:noProof/>
           </w:rPr>
-          <w:t>Figuur 3: de DroneFlight tabel met al haar relaties</w:t>
+          <w:t>Figuur 3: De DroneFlight tabel met al haar relaties</w:t>
         </w:r>
         <w:r>
           <w:rPr>
@@ -2731,7 +2731,7 @@
             <w:noProof/>
             <w:webHidden/>
           </w:rPr>
-          <w:instrText xml:space="preserve"> PAGEREF _Toc34576237 \h </w:instrText>
+          <w:instrText xml:space="preserve"> PAGEREF _Toc34580591 \h </w:instrText>
         </w:r>
         <w:r>
           <w:rPr>
@@ -2774,13 +2774,13 @@
           <w:lang w:eastAsia="nl-BE"/>
         </w:rPr>
       </w:pPr>
-      <w:hyperlink r:id="rId15" w:anchor="_Toc34576238" w:history="1">
+      <w:hyperlink r:id="rId15" w:anchor="_Toc34580592" w:history="1">
         <w:r>
           <w:rPr>
             <w:rStyle w:val="Hyperlink"/>
             <w:noProof/>
           </w:rPr>
-          <w:t>Figuur 4: de QualityReport tabel met al haar relaties</w:t>
+          <w:t>Figuur 4: De QualityReport tabel met al haar relaties</w:t>
         </w:r>
         <w:r>
           <w:rPr>
@@ -2801,7 +2801,7 @@
             <w:noProof/>
             <w:webHidden/>
           </w:rPr>
-          <w:instrText xml:space="preserve"> PAGEREF _Toc34576238 \h </w:instrText>
+          <w:instrText xml:space="preserve"> PAGEREF _Toc34580592 \h </w:instrText>
         </w:r>
         <w:r>
           <w:rPr>
@@ -2844,13 +2844,13 @@
           <w:lang w:eastAsia="nl-BE"/>
         </w:rPr>
       </w:pPr>
-      <w:hyperlink w:anchor="_Toc34576239" w:history="1">
+      <w:hyperlink w:anchor="_Toc34580593" w:history="1">
         <w:r>
           <w:rPr>
             <w:rStyle w:val="Hyperlink"/>
             <w:noProof/>
           </w:rPr>
-          <w:t>Figuur 5: de DroneLogEntry tabel met al haar relaties</w:t>
+          <w:t>Figuur 5: De DroneLogEntry tabel met al haar relaties</w:t>
         </w:r>
         <w:r>
           <w:rPr>
@@ -2871,7 +2871,7 @@
             <w:noProof/>
             <w:webHidden/>
           </w:rPr>
-          <w:instrText xml:space="preserve"> PAGEREF _Toc34576239 \h </w:instrText>
+          <w:instrText xml:space="preserve"> PAGEREF _Toc34580593 \h </w:instrText>
         </w:r>
         <w:r>
           <w:rPr>
@@ -2914,7 +2914,7 @@
           <w:lang w:eastAsia="nl-BE"/>
         </w:rPr>
       </w:pPr>
-      <w:hyperlink r:id="rId16" w:anchor="_Toc34576240" w:history="1">
+      <w:hyperlink r:id="rId16" w:anchor="_Toc34580594" w:history="1">
         <w:r>
           <w:rPr>
             <w:rStyle w:val="Hyperlink"/>
@@ -2941,7 +2941,7 @@
             <w:noProof/>
             <w:webHidden/>
           </w:rPr>
-          <w:instrText xml:space="preserve"> PAGEREF _Toc34576240 \h </w:instrText>
+          <w:instrText xml:space="preserve"> PAGEREF _Toc34580594 \h </w:instrText>
         </w:r>
         <w:r>
           <w:rPr>
@@ -2984,13 +2984,13 @@
           <w:lang w:eastAsia="nl-BE"/>
         </w:rPr>
       </w:pPr>
-      <w:hyperlink w:anchor="_Toc34576241" w:history="1">
+      <w:hyperlink w:anchor="_Toc34580595" w:history="1">
         <w:r>
           <w:rPr>
             <w:rStyle w:val="Hyperlink"/>
             <w:noProof/>
           </w:rPr>
-          <w:t>Figuur 7: het simple factory pattern voor parsers</w:t>
+          <w:t>Figuur 7: Het simple factory pattern voor parsers</w:t>
         </w:r>
         <w:r>
           <w:rPr>
@@ -3011,7 +3011,7 @@
             <w:noProof/>
             <w:webHidden/>
           </w:rPr>
-          <w:instrText xml:space="preserve"> PAGEREF _Toc34576241 \h </w:instrText>
+          <w:instrText xml:space="preserve"> PAGEREF _Toc34580595 \h </w:instrText>
         </w:r>
         <w:r>
           <w:rPr>
@@ -3047,6 +3047,10 @@
         <w:fldChar w:fldCharType="end"/>
       </w:r>
     </w:p>
+    <w:p>
+      <w:bookmarkStart w:id="1" w:name="_GoBack"/>
+      <w:bookmarkEnd w:id="1"/>
+    </w:p>
     <w:p/>
     <w:p/>
     <w:p/>
@@ -3075,10 +3079,6 @@
     <w:p/>
     <w:p/>
     <w:p/>
-    <w:p>
-      <w:bookmarkStart w:id="1" w:name="_GoBack"/>
-      <w:bookmarkEnd w:id="1"/>
-    </w:p>
     <w:p/>
     <w:p/>
     <w:p/>
@@ -3088,7 +3088,7 @@
       <w:pPr>
         <w:pStyle w:val="Kop1"/>
       </w:pPr>
-      <w:bookmarkStart w:id="2" w:name="_Toc34576106"/>
+      <w:bookmarkStart w:id="2" w:name="_Toc34580597"/>
       <w:r>
         <w:lastRenderedPageBreak/>
         <w:t>Inleiding</w:t>
@@ -4336,7 +4336,7 @@
           <w:numId w:val="3"/>
         </w:numPr>
       </w:pPr>
-      <w:bookmarkStart w:id="3" w:name="_Toc34576107"/>
+      <w:bookmarkStart w:id="3" w:name="_Toc34580598"/>
       <w:r>
         <w:lastRenderedPageBreak/>
         <w:t>Gebruikersaspecten</w:t>
@@ -4463,7 +4463,7 @@
       <w:r>
         <w:t xml:space="preserve"> </w:t>
       </w:r>
-      <w:bookmarkStart w:id="4" w:name="_Toc34576108"/>
+      <w:bookmarkStart w:id="4" w:name="_Toc34580599"/>
       <w:r>
         <w:t>Databank</w:t>
       </w:r>
@@ -4553,7 +4553,7 @@
       <w:r>
         <w:t xml:space="preserve"> </w:t>
       </w:r>
-      <w:bookmarkStart w:id="5" w:name="_Toc34576109"/>
+      <w:bookmarkStart w:id="5" w:name="_Toc34580600"/>
       <w:r>
         <w:t>Webapplicatie</w:t>
       </w:r>
@@ -4824,7 +4824,7 @@
       <w:r>
         <w:t xml:space="preserve"> </w:t>
       </w:r>
-      <w:bookmarkStart w:id="6" w:name="_Toc34576110"/>
+      <w:bookmarkStart w:id="6" w:name="_Toc34580601"/>
       <w:r>
         <w:rPr>
           <w:highlight w:val="yellow"/>
@@ -5253,20 +5253,45 @@
           <w:sz w:val="24"/>
         </w:rPr>
       </w:pPr>
-      <w:bookmarkStart w:id="7" w:name="_Toc34576235"/>
+      <w:bookmarkStart w:id="7" w:name="_Toc34580589"/>
       <w:r>
         <w:t xml:space="preserve">Figuur </w:t>
       </w:r>
-      <w:fldSimple w:instr=" SEQ Figuur \* ARABIC ">
-        <w:r>
-          <w:rPr>
-            <w:noProof/>
-          </w:rPr>
-          <w:t>1</w:t>
-        </w:r>
-      </w:fldSimple>
-      <w:r>
-        <w:t>: Toevoegen en verwijderen van entiteiten in het systeem</w:t>
+      <w:r>
+        <w:rPr>
+          <w:noProof/>
+        </w:rPr>
+        <w:fldChar w:fldCharType="begin"/>
+      </w:r>
+      <w:r>
+        <w:rPr>
+          <w:noProof/>
+        </w:rPr>
+        <w:instrText xml:space="preserve"> SEQ Figuur \* ARABIC </w:instrText>
+      </w:r>
+      <w:r>
+        <w:rPr>
+          <w:noProof/>
+        </w:rPr>
+        <w:fldChar w:fldCharType="separate"/>
+      </w:r>
+      <w:r>
+        <w:rPr>
+          <w:noProof/>
+        </w:rPr>
+        <w:t>1</w:t>
+      </w:r>
+      <w:r>
+        <w:rPr>
+          <w:noProof/>
+        </w:rPr>
+        <w:fldChar w:fldCharType="end"/>
+      </w:r>
+      <w:r>
+        <w:t>: T</w:t>
+      </w:r>
+      <w:r>
+        <w:t>oevoegen en verwijderen van entiteiten in het systeem</w:t>
       </w:r>
       <w:bookmarkEnd w:id="7"/>
     </w:p>
@@ -5346,18 +5371,40 @@
         <w:pStyle w:val="Bijschrift"/>
         <w:jc w:val="center"/>
       </w:pPr>
-      <w:bookmarkStart w:id="8" w:name="_Toc34576236"/>
+      <w:bookmarkStart w:id="8" w:name="_Toc34580590"/>
       <w:r>
         <w:t xml:space="preserve">Figuur </w:t>
       </w:r>
-      <w:fldSimple w:instr=" SEQ Figuur \* ARABIC ">
-        <w:r>
-          <w:rPr>
-            <w:noProof/>
-          </w:rPr>
-          <w:t>2</w:t>
-        </w:r>
-      </w:fldSimple>
+      <w:r>
+        <w:rPr>
+          <w:noProof/>
+        </w:rPr>
+        <w:fldChar w:fldCharType="begin"/>
+      </w:r>
+      <w:r>
+        <w:rPr>
+          <w:noProof/>
+        </w:rPr>
+        <w:instrText xml:space="preserve"> SEQ Figuur \* ARABIC </w:instrText>
+      </w:r>
+      <w:r>
+        <w:rPr>
+          <w:noProof/>
+        </w:rPr>
+        <w:fldChar w:fldCharType="separate"/>
+      </w:r>
+      <w:r>
+        <w:rPr>
+          <w:noProof/>
+        </w:rPr>
+        <w:t>2</w:t>
+      </w:r>
+      <w:r>
+        <w:rPr>
+          <w:noProof/>
+        </w:rPr>
+        <w:fldChar w:fldCharType="end"/>
+      </w:r>
       <w:r>
         <w:t xml:space="preserve">: Wijzigen en details bekijken van </w:t>
       </w:r>
@@ -5381,7 +5428,7 @@
         <w:lastRenderedPageBreak/>
         <w:t xml:space="preserve"> </w:t>
       </w:r>
-      <w:bookmarkStart w:id="9" w:name="_Toc34576111"/>
+      <w:bookmarkStart w:id="9" w:name="_Toc34580602"/>
       <w:r>
         <w:t>Featurelijst</w:t>
       </w:r>
@@ -5410,7 +5457,7 @@
           <w:numId w:val="6"/>
         </w:numPr>
       </w:pPr>
-      <w:bookmarkStart w:id="10" w:name="_Toc34576112"/>
+      <w:bookmarkStart w:id="10" w:name="_Toc34580603"/>
       <w:r>
         <w:t>Sprint 1</w:t>
       </w:r>
@@ -5503,7 +5550,7 @@
           <w:numId w:val="6"/>
         </w:numPr>
       </w:pPr>
-      <w:bookmarkStart w:id="11" w:name="_Toc34576113"/>
+      <w:bookmarkStart w:id="11" w:name="_Toc34580604"/>
       <w:r>
         <w:t>Sprint 2</w:t>
       </w:r>
@@ -5580,7 +5627,7 @@
           <w:numId w:val="6"/>
         </w:numPr>
       </w:pPr>
-      <w:bookmarkStart w:id="12" w:name="_Toc34576114"/>
+      <w:bookmarkStart w:id="12" w:name="_Toc34580605"/>
       <w:r>
         <w:t>Sprint 3</w:t>
       </w:r>
@@ -5692,7 +5739,7 @@
           <w:numId w:val="3"/>
         </w:numPr>
       </w:pPr>
-      <w:bookmarkStart w:id="13" w:name="_Toc34576115"/>
+      <w:bookmarkStart w:id="13" w:name="_Toc34580606"/>
       <w:r>
         <w:lastRenderedPageBreak/>
         <w:t>Systeemarchitectuur</w:t>
@@ -5794,7 +5841,7 @@
       <w:r>
         <w:t xml:space="preserve"> </w:t>
       </w:r>
-      <w:bookmarkStart w:id="14" w:name="_Toc34576116"/>
+      <w:bookmarkStart w:id="14" w:name="_Toc34580607"/>
       <w:r>
         <w:t>High-levelsysteemmodel</w:t>
       </w:r>
@@ -6029,7 +6076,7 @@
         <w:lastRenderedPageBreak/>
         <w:t xml:space="preserve"> </w:t>
       </w:r>
-      <w:bookmarkStart w:id="15" w:name="_Toc34576117"/>
+      <w:bookmarkStart w:id="15" w:name="_Toc34580608"/>
       <w:r>
         <w:rPr>
           <w:highlight w:val="yellow"/>
@@ -6176,7 +6223,7 @@
           <w:sz w:val="24"/>
           <w:szCs w:val="24"/>
         </w:rPr>
-        <w:t xml:space="preserve">op pagina’s </w:t>
+        <w:t>op pagina’s</w:t>
       </w:r>
       <w:r>
         <w:rPr>
@@ -6730,7 +6777,7 @@
           <w:numId w:val="11"/>
         </w:numPr>
       </w:pPr>
-      <w:bookmarkStart w:id="16" w:name="_Toc34576118"/>
+      <w:bookmarkStart w:id="16" w:name="_Toc34580609"/>
       <w:r>
         <w:t>DroneFlight tabel</w:t>
       </w:r>
@@ -6815,14 +6862,7 @@
     </w:p>
     <w:p>
       <w:pPr>
-        <w:rPr>
-          <w:sz w:val="24"/>
-          <w:szCs w:val="24"/>
-        </w:rPr>
-      </w:pPr>
-    </w:p>
-    <w:p>
-      <w:pPr>
+        <w:jc w:val="center"/>
         <w:rPr>
           <w:sz w:val="24"/>
           <w:szCs w:val="24"/>
@@ -6839,14 +6879,14 @@
             <w:drawing>
               <wp:anchor distT="0" distB="0" distL="114300" distR="114300" simplePos="0" relativeHeight="251664384" behindDoc="0" locked="0" layoutInCell="1" allowOverlap="1" wp14:anchorId="27FAA1F6" wp14:editId="55242166">
                 <wp:simplePos x="0" y="0"/>
-                <wp:positionH relativeFrom="column">
-                  <wp:posOffset>57785</wp:posOffset>
+                <wp:positionH relativeFrom="margin">
+                  <wp:posOffset>62230</wp:posOffset>
                 </wp:positionH>
                 <wp:positionV relativeFrom="paragraph">
-                  <wp:posOffset>8206105</wp:posOffset>
+                  <wp:posOffset>8470265</wp:posOffset>
                 </wp:positionV>
-                <wp:extent cx="5636895" cy="635"/>
-                <wp:effectExtent l="0" t="0" r="0" b="0"/>
+                <wp:extent cx="5636895" cy="409575"/>
+                <wp:effectExtent l="0" t="0" r="1905" b="9525"/>
                 <wp:wrapSquare wrapText="bothSides"/>
                 <wp:docPr id="6" name="Tekstvak 6"/>
                 <wp:cNvGraphicFramePr/>
@@ -6857,7 +6897,7 @@
                       <wps:spPr>
                         <a:xfrm>
                           <a:off x="0" y="0"/>
-                          <a:ext cx="5636895" cy="635"/>
+                          <a:ext cx="5636895" cy="409575"/>
                         </a:xfrm>
                         <a:prstGeom prst="rect">
                           <a:avLst/>
@@ -6883,20 +6923,45 @@
                                 <w:szCs w:val="24"/>
                               </w:rPr>
                             </w:pPr>
-                            <w:bookmarkStart w:id="17" w:name="_Toc34576237"/>
+                            <w:bookmarkStart w:id="17" w:name="_Toc34580591"/>
                             <w:r>
                               <w:t xml:space="preserve">Figuur </w:t>
                             </w:r>
-                            <w:fldSimple w:instr=" SEQ Figuur \* ARABIC ">
-                              <w:r>
-                                <w:rPr>
-                                  <w:noProof/>
-                                </w:rPr>
-                                <w:t>3</w:t>
-                              </w:r>
-                            </w:fldSimple>
                             <w:r>
-                              <w:t>: de DroneFlight tabel met al haar relaties</w:t>
+                              <w:rPr>
+                                <w:noProof/>
+                              </w:rPr>
+                              <w:fldChar w:fldCharType="begin"/>
+                            </w:r>
+                            <w:r>
+                              <w:rPr>
+                                <w:noProof/>
+                              </w:rPr>
+                              <w:instrText xml:space="preserve"> SEQ Figuur \* ARABIC </w:instrText>
+                            </w:r>
+                            <w:r>
+                              <w:rPr>
+                                <w:noProof/>
+                              </w:rPr>
+                              <w:fldChar w:fldCharType="separate"/>
+                            </w:r>
+                            <w:r>
+                              <w:rPr>
+                                <w:noProof/>
+                              </w:rPr>
+                              <w:t>3</w:t>
+                            </w:r>
+                            <w:r>
+                              <w:rPr>
+                                <w:noProof/>
+                              </w:rPr>
+                              <w:fldChar w:fldCharType="end"/>
+                            </w:r>
+                            <w:r>
+                              <w:t>: D</w:t>
+                            </w:r>
+                            <w:r>
+                              <w:t>e DroneFlight tabel met al haar relaties</w:t>
                             </w:r>
                             <w:bookmarkEnd w:id="17"/>
                           </w:p>
@@ -6906,11 +6971,14 @@
                         <a:prstTxWarp prst="textNoShape">
                           <a:avLst/>
                         </a:prstTxWarp>
-                        <a:spAutoFit/>
+                        <a:noAutofit/>
                       </wps:bodyPr>
                     </wps:wsp>
                   </a:graphicData>
                 </a:graphic>
+                <wp14:sizeRelV relativeFrom="margin">
+                  <wp14:pctHeight>0</wp14:pctHeight>
+                </wp14:sizeRelV>
               </wp:anchor>
             </w:drawing>
           </mc:Choice>
@@ -6920,8 +6988,8 @@
                 <v:stroke joinstyle="miter"/>
                 <v:path gradientshapeok="t" o:connecttype="rect"/>
               </v:shapetype>
-              <v:shape id="Tekstvak 6" o:spid="_x0000_s1026" type="#_x0000_t202" style="position:absolute;margin-left:4.55pt;margin-top:646.15pt;width:443.85pt;height:.05pt;z-index:251664384;visibility:visible;mso-wrap-style:square;mso-wrap-distance-left:9pt;mso-wrap-distance-top:0;mso-wrap-distance-right:9pt;mso-wrap-distance-bottom:0;mso-position-horizontal:absolute;mso-position-horizontal-relative:text;mso-position-vertical:absolute;mso-position-vertical-relative:text;v-text-anchor:top" o:gfxdata="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" stroked="f">
-                <v:textbox style="mso-fit-shape-to-text:t" inset="0,0,0,0">
+              <v:shape id="Tekstvak 6" o:spid="_x0000_s1026" type="#_x0000_t202" style="position:absolute;left:0;text-align:left;margin-left:4.9pt;margin-top:666.95pt;width:443.85pt;height:32.25pt;z-index:251664384;visibility:visible;mso-wrap-style:square;mso-height-percent:0;mso-wrap-distance-left:9pt;mso-wrap-distance-top:0;mso-wrap-distance-right:9pt;mso-wrap-distance-bottom:0;mso-position-horizontal:absolute;mso-position-horizontal-relative:margin;mso-position-vertical:absolute;mso-position-vertical-relative:text;mso-height-percent:0;mso-height-relative:margin;v-text-anchor:top" o:gfxdata="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" stroked="f">
+                <v:textbox inset="0,0,0,0">
                   <w:txbxContent>
                     <w:p>
                       <w:pPr>
@@ -6934,26 +7002,51 @@
                           <w:szCs w:val="24"/>
                         </w:rPr>
                       </w:pPr>
-                      <w:bookmarkStart w:id="18" w:name="_Toc34576237"/>
+                      <w:bookmarkStart w:id="18" w:name="_Toc34580591"/>
                       <w:r>
                         <w:t xml:space="preserve">Figuur </w:t>
                       </w:r>
-                      <w:fldSimple w:instr=" SEQ Figuur \* ARABIC ">
-                        <w:r>
-                          <w:rPr>
-                            <w:noProof/>
-                          </w:rPr>
-                          <w:t>3</w:t>
-                        </w:r>
-                      </w:fldSimple>
                       <w:r>
-                        <w:t>: de DroneFlight tabel met al haar relaties</w:t>
+                        <w:rPr>
+                          <w:noProof/>
+                        </w:rPr>
+                        <w:fldChar w:fldCharType="begin"/>
+                      </w:r>
+                      <w:r>
+                        <w:rPr>
+                          <w:noProof/>
+                        </w:rPr>
+                        <w:instrText xml:space="preserve"> SEQ Figuur \* ARABIC </w:instrText>
+                      </w:r>
+                      <w:r>
+                        <w:rPr>
+                          <w:noProof/>
+                        </w:rPr>
+                        <w:fldChar w:fldCharType="separate"/>
+                      </w:r>
+                      <w:r>
+                        <w:rPr>
+                          <w:noProof/>
+                        </w:rPr>
+                        <w:t>3</w:t>
+                      </w:r>
+                      <w:r>
+                        <w:rPr>
+                          <w:noProof/>
+                        </w:rPr>
+                        <w:fldChar w:fldCharType="end"/>
+                      </w:r>
+                      <w:r>
+                        <w:t>: D</w:t>
+                      </w:r>
+                      <w:r>
+                        <w:t>e DroneFlight tabel met al haar relaties</w:t>
                       </w:r>
                       <w:bookmarkEnd w:id="18"/>
                     </w:p>
                   </w:txbxContent>
                 </v:textbox>
-                <w10:wrap type="square"/>
+                <w10:wrap type="square" anchorx="margin"/>
               </v:shape>
             </w:pict>
           </mc:Fallback>
@@ -6961,25 +7054,16 @@
       </w:r>
       <w:r>
         <w:rPr>
-          <w:rFonts w:ascii="Times New Roman" w:eastAsia="Times New Roman" w:hAnsi="Times New Roman" w:cs="Times New Roman"/>
           <w:noProof/>
           <w:sz w:val="24"/>
           <w:szCs w:val="24"/>
           <w:lang w:eastAsia="nl-BE"/>
         </w:rPr>
         <w:drawing>
-          <wp:anchor distT="0" distB="0" distL="114300" distR="114300" simplePos="0" relativeHeight="251662336" behindDoc="0" locked="0" layoutInCell="1" allowOverlap="1">
-            <wp:simplePos x="0" y="0"/>
-            <wp:positionH relativeFrom="margin">
-              <wp:align>center</wp:align>
-            </wp:positionH>
-            <wp:positionV relativeFrom="paragraph">
-              <wp:posOffset>1394460</wp:posOffset>
-            </wp:positionV>
-            <wp:extent cx="7872730" cy="5636895"/>
-            <wp:effectExtent l="0" t="6033" r="7938" b="7937"/>
-            <wp:wrapSquare wrapText="bothSides"/>
-            <wp:docPr id="1" name="Afbeelding 1"/>
+          <wp:inline distT="0" distB="0" distL="0" distR="0">
+            <wp:extent cx="8256959" cy="5743056"/>
+            <wp:effectExtent l="0" t="317" r="0" b="0"/>
+            <wp:docPr id="13" name="Afbeelding 13" descr="s:\Documents\Universiteit Gent\Jaar 3\Semester VI\Bachelorproef\2020\drone1\documenten\analyseverslag\databankmodel\database_model_1.png"/>
             <wp:cNvGraphicFramePr>
               <a:graphicFrameLocks xmlns:a="http://schemas.openxmlformats.org/drawingml/2006/main" noChangeAspect="1"/>
             </wp:cNvGraphicFramePr>
@@ -6987,8 +7071,10 @@
               <a:graphicData uri="http://schemas.openxmlformats.org/drawingml/2006/picture">
                 <pic:pic xmlns:pic="http://schemas.openxmlformats.org/drawingml/2006/picture">
                   <pic:nvPicPr>
-                    <pic:cNvPr id="1" name="database_model_1.png"/>
-                    <pic:cNvPicPr/>
+                    <pic:cNvPr id="0" name="Picture 2" descr="s:\Documents\Universiteit Gent\Jaar 3\Semester VI\Bachelorproef\2020\drone1\documenten\analyseverslag\databankmodel\database_model_1.png"/>
+                    <pic:cNvPicPr>
+                      <a:picLocks noChangeAspect="1" noChangeArrowheads="1"/>
+                    </pic:cNvPicPr>
                   </pic:nvPicPr>
                   <pic:blipFill>
                     <a:blip r:embed="rId19">
@@ -6998,61 +7084,52 @@
                         </a:ext>
                       </a:extLst>
                     </a:blip>
+                    <a:srcRect/>
                     <a:stretch>
                       <a:fillRect/>
                     </a:stretch>
                   </pic:blipFill>
-                  <pic:spPr>
+                  <pic:spPr bwMode="auto">
                     <a:xfrm rot="16200000">
                       <a:off x="0" y="0"/>
-                      <a:ext cx="7872730" cy="5636895"/>
+                      <a:ext cx="8270537" cy="5752500"/>
                     </a:xfrm>
                     <a:prstGeom prst="rect">
                       <a:avLst/>
                     </a:prstGeom>
+                    <a:noFill/>
+                    <a:ln>
+                      <a:noFill/>
+                    </a:ln>
                   </pic:spPr>
                 </pic:pic>
               </a:graphicData>
             </a:graphic>
-            <wp14:sizeRelH relativeFrom="page">
-              <wp14:pctWidth>0</wp14:pctWidth>
-            </wp14:sizeRelH>
-            <wp14:sizeRelV relativeFrom="page">
-              <wp14:pctHeight>0</wp14:pctHeight>
-            </wp14:sizeRelV>
-          </wp:anchor>
+          </wp:inline>
         </w:drawing>
       </w:r>
     </w:p>
     <w:p>
       <w:pPr>
-        <w:rPr>
-          <w:sz w:val="24"/>
-          <w:szCs w:val="24"/>
-        </w:rPr>
-      </w:pPr>
-    </w:p>
-    <w:p>
-      <w:pPr>
-        <w:rPr>
-          <w:sz w:val="24"/>
-          <w:szCs w:val="24"/>
-        </w:rPr>
-      </w:pPr>
-    </w:p>
-    <w:p>
-      <w:pPr>
-        <w:rPr>
-          <w:sz w:val="24"/>
-          <w:szCs w:val="24"/>
-        </w:rPr>
-      </w:pPr>
-      <w:r>
-        <w:rPr>
-          <w:sz w:val="24"/>
-          <w:szCs w:val="24"/>
-        </w:rPr>
-        <w:lastRenderedPageBreak/>
+        <w:jc w:val="center"/>
+        <w:rPr>
+          <w:sz w:val="24"/>
+          <w:szCs w:val="24"/>
+        </w:rPr>
+      </w:pPr>
+    </w:p>
+    <w:p>
+      <w:pPr>
+        <w:rPr>
+          <w:sz w:val="24"/>
+          <w:szCs w:val="24"/>
+        </w:rPr>
+      </w:pPr>
+      <w:r>
+        <w:rPr>
+          <w:sz w:val="24"/>
+          <w:szCs w:val="24"/>
+        </w:rPr>
         <w:t>Deze tabel vormt de basis van het model en houdt alle informatie bij over de dronevluchten, zoals de datum en locatie van de vlucht. Verder bevat deze tabel ook een reeks booleans (</w:t>
       </w:r>
       <w:proofErr w:type="spellStart"/>
@@ -7800,7 +7877,7 @@
           <w:numId w:val="11"/>
         </w:numPr>
       </w:pPr>
-      <w:bookmarkStart w:id="19" w:name="_Toc34576119"/>
+      <w:bookmarkStart w:id="19" w:name="_Toc34580610"/>
       <w:r>
         <w:lastRenderedPageBreak/>
         <w:t>Q</w:t>
@@ -8001,10 +8078,10 @@
           <wp:anchor distT="0" distB="0" distL="114300" distR="114300" simplePos="0" relativeHeight="251665408" behindDoc="0" locked="0" layoutInCell="1" allowOverlap="1">
             <wp:simplePos x="0" y="0"/>
             <wp:positionH relativeFrom="margin">
-              <wp:posOffset>-516255</wp:posOffset>
+              <wp:align>center</wp:align>
             </wp:positionH>
             <wp:positionV relativeFrom="paragraph">
-              <wp:posOffset>241300</wp:posOffset>
+              <wp:posOffset>250825</wp:posOffset>
             </wp:positionV>
             <wp:extent cx="6971030" cy="4834255"/>
             <wp:effectExtent l="1587" t="0" r="2858" b="2857"/>
@@ -8315,20 +8392,45 @@
                                 <w:szCs w:val="24"/>
                               </w:rPr>
                             </w:pPr>
-                            <w:bookmarkStart w:id="20" w:name="_Toc34576238"/>
+                            <w:bookmarkStart w:id="20" w:name="_Toc34580592"/>
                             <w:r>
                               <w:t xml:space="preserve">Figuur </w:t>
                             </w:r>
-                            <w:fldSimple w:instr=" SEQ Figuur \* ARABIC ">
-                              <w:r>
-                                <w:rPr>
-                                  <w:noProof/>
-                                </w:rPr>
-                                <w:t>4</w:t>
-                              </w:r>
-                            </w:fldSimple>
                             <w:r>
-                              <w:t>: de QualityReport tabel met al haar relaties</w:t>
+                              <w:rPr>
+                                <w:noProof/>
+                              </w:rPr>
+                              <w:fldChar w:fldCharType="begin"/>
+                            </w:r>
+                            <w:r>
+                              <w:rPr>
+                                <w:noProof/>
+                              </w:rPr>
+                              <w:instrText xml:space="preserve"> SEQ Figuur \* ARABIC </w:instrText>
+                            </w:r>
+                            <w:r>
+                              <w:rPr>
+                                <w:noProof/>
+                              </w:rPr>
+                              <w:fldChar w:fldCharType="separate"/>
+                            </w:r>
+                            <w:r>
+                              <w:rPr>
+                                <w:noProof/>
+                              </w:rPr>
+                              <w:t>4</w:t>
+                            </w:r>
+                            <w:r>
+                              <w:rPr>
+                                <w:noProof/>
+                              </w:rPr>
+                              <w:fldChar w:fldCharType="end"/>
+                            </w:r>
+                            <w:r>
+                              <w:t>: D</w:t>
+                            </w:r>
+                            <w:r>
+                              <w:t>e QualityReport tabel met al haar relaties</w:t>
                             </w:r>
                             <w:bookmarkEnd w:id="20"/>
                           </w:p>
@@ -8365,20 +8467,45 @@
                           <w:szCs w:val="24"/>
                         </w:rPr>
                       </w:pPr>
-                      <w:bookmarkStart w:id="21" w:name="_Toc34576238"/>
+                      <w:bookmarkStart w:id="21" w:name="_Toc34580592"/>
                       <w:r>
                         <w:t xml:space="preserve">Figuur </w:t>
                       </w:r>
-                      <w:fldSimple w:instr=" SEQ Figuur \* ARABIC ">
-                        <w:r>
-                          <w:rPr>
-                            <w:noProof/>
-                          </w:rPr>
-                          <w:t>4</w:t>
-                        </w:r>
-                      </w:fldSimple>
                       <w:r>
-                        <w:t>: de QualityReport tabel met al haar relaties</w:t>
+                        <w:rPr>
+                          <w:noProof/>
+                        </w:rPr>
+                        <w:fldChar w:fldCharType="begin"/>
+                      </w:r>
+                      <w:r>
+                        <w:rPr>
+                          <w:noProof/>
+                        </w:rPr>
+                        <w:instrText xml:space="preserve"> SEQ Figuur \* ARABIC </w:instrText>
+                      </w:r>
+                      <w:r>
+                        <w:rPr>
+                          <w:noProof/>
+                        </w:rPr>
+                        <w:fldChar w:fldCharType="separate"/>
+                      </w:r>
+                      <w:r>
+                        <w:rPr>
+                          <w:noProof/>
+                        </w:rPr>
+                        <w:t>4</w:t>
+                      </w:r>
+                      <w:r>
+                        <w:rPr>
+                          <w:noProof/>
+                        </w:rPr>
+                        <w:fldChar w:fldCharType="end"/>
+                      </w:r>
+                      <w:r>
+                        <w:t>: D</w:t>
+                      </w:r>
+                      <w:r>
+                        <w:t>e QualityReport tabel met al haar relaties</w:t>
                       </w:r>
                       <w:bookmarkEnd w:id="21"/>
                     </w:p>
@@ -8399,7 +8526,7 @@
           <w:numId w:val="11"/>
         </w:numPr>
       </w:pPr>
-      <w:bookmarkStart w:id="22" w:name="_Toc34576120"/>
+      <w:bookmarkStart w:id="22" w:name="_Toc34580611"/>
       <w:r>
         <w:lastRenderedPageBreak/>
         <w:t>DroneLogEntry tabel</w:t>
@@ -8727,20 +8854,45 @@
           <w:sz w:val="24"/>
         </w:rPr>
       </w:pPr>
-      <w:bookmarkStart w:id="23" w:name="_Toc34576239"/>
+      <w:bookmarkStart w:id="23" w:name="_Toc34580593"/>
       <w:r>
         <w:t xml:space="preserve">Figuur </w:t>
       </w:r>
-      <w:fldSimple w:instr=" SEQ Figuur \* ARABIC ">
-        <w:r>
-          <w:rPr>
-            <w:noProof/>
-          </w:rPr>
-          <w:t>5</w:t>
-        </w:r>
-      </w:fldSimple>
-      <w:r>
-        <w:t>: de DroneLogEntry tabel met al haar relaties</w:t>
+      <w:r>
+        <w:rPr>
+          <w:noProof/>
+        </w:rPr>
+        <w:fldChar w:fldCharType="begin"/>
+      </w:r>
+      <w:r>
+        <w:rPr>
+          <w:noProof/>
+        </w:rPr>
+        <w:instrText xml:space="preserve"> SEQ Figuur \* ARABIC </w:instrText>
+      </w:r>
+      <w:r>
+        <w:rPr>
+          <w:noProof/>
+        </w:rPr>
+        <w:fldChar w:fldCharType="separate"/>
+      </w:r>
+      <w:r>
+        <w:rPr>
+          <w:noProof/>
+        </w:rPr>
+        <w:t>5</w:t>
+      </w:r>
+      <w:r>
+        <w:rPr>
+          <w:noProof/>
+        </w:rPr>
+        <w:fldChar w:fldCharType="end"/>
+      </w:r>
+      <w:r>
+        <w:t>: D</w:t>
+      </w:r>
+      <w:r>
+        <w:t>e DroneLogEntry tabel met al haar relaties</w:t>
       </w:r>
       <w:bookmarkEnd w:id="23"/>
     </w:p>
@@ -8784,7 +8936,7 @@
         <w:lastRenderedPageBreak/>
         <w:t xml:space="preserve"> </w:t>
       </w:r>
-      <w:bookmarkStart w:id="24" w:name="_Toc34576121"/>
+      <w:bookmarkStart w:id="24" w:name="_Toc34580612"/>
       <w:r>
         <w:t>MVC</w:t>
       </w:r>
@@ -9245,18 +9397,40 @@
                                 <w:noProof/>
                               </w:rPr>
                             </w:pPr>
-                            <w:bookmarkStart w:id="25" w:name="_Toc34576240"/>
+                            <w:bookmarkStart w:id="25" w:name="_Toc34580594"/>
                             <w:r>
                               <w:t xml:space="preserve">Figuur </w:t>
                             </w:r>
-                            <w:fldSimple w:instr=" SEQ Figuur \* ARABIC ">
-                              <w:r>
-                                <w:rPr>
-                                  <w:noProof/>
-                                </w:rPr>
-                                <w:t>6</w:t>
-                              </w:r>
-                            </w:fldSimple>
+                            <w:r>
+                              <w:rPr>
+                                <w:noProof/>
+                              </w:rPr>
+                              <w:fldChar w:fldCharType="begin"/>
+                            </w:r>
+                            <w:r>
+                              <w:rPr>
+                                <w:noProof/>
+                              </w:rPr>
+                              <w:instrText xml:space="preserve"> SEQ Figuur \* ARABIC </w:instrText>
+                            </w:r>
+                            <w:r>
+                              <w:rPr>
+                                <w:noProof/>
+                              </w:rPr>
+                              <w:fldChar w:fldCharType="separate"/>
+                            </w:r>
+                            <w:r>
+                              <w:rPr>
+                                <w:noProof/>
+                              </w:rPr>
+                              <w:t>6</w:t>
+                            </w:r>
+                            <w:r>
+                              <w:rPr>
+                                <w:noProof/>
+                              </w:rPr>
+                              <w:fldChar w:fldCharType="end"/>
+                            </w:r>
                             <w:r>
                               <w:t>: De detailpagina van een Drone Flight</w:t>
                             </w:r>
@@ -9292,18 +9466,40 @@
                           <w:noProof/>
                         </w:rPr>
                       </w:pPr>
-                      <w:bookmarkStart w:id="26" w:name="_Toc34576240"/>
+                      <w:bookmarkStart w:id="26" w:name="_Toc34580594"/>
                       <w:r>
                         <w:t xml:space="preserve">Figuur </w:t>
                       </w:r>
-                      <w:fldSimple w:instr=" SEQ Figuur \* ARABIC ">
-                        <w:r>
-                          <w:rPr>
-                            <w:noProof/>
-                          </w:rPr>
-                          <w:t>6</w:t>
-                        </w:r>
-                      </w:fldSimple>
+                      <w:r>
+                        <w:rPr>
+                          <w:noProof/>
+                        </w:rPr>
+                        <w:fldChar w:fldCharType="begin"/>
+                      </w:r>
+                      <w:r>
+                        <w:rPr>
+                          <w:noProof/>
+                        </w:rPr>
+                        <w:instrText xml:space="preserve"> SEQ Figuur \* ARABIC </w:instrText>
+                      </w:r>
+                      <w:r>
+                        <w:rPr>
+                          <w:noProof/>
+                        </w:rPr>
+                        <w:fldChar w:fldCharType="separate"/>
+                      </w:r>
+                      <w:r>
+                        <w:rPr>
+                          <w:noProof/>
+                        </w:rPr>
+                        <w:t>6</w:t>
+                      </w:r>
+                      <w:r>
+                        <w:rPr>
+                          <w:noProof/>
+                        </w:rPr>
+                        <w:fldChar w:fldCharType="end"/>
+                      </w:r>
                       <w:r>
                         <w:t>: De detailpagina van een Drone Flight</w:t>
                       </w:r>
@@ -9330,7 +9526,7 @@
         <w:lastRenderedPageBreak/>
         <w:t xml:space="preserve"> </w:t>
       </w:r>
-      <w:bookmarkStart w:id="27" w:name="_Toc34576122"/>
+      <w:bookmarkStart w:id="27" w:name="_Toc34580613"/>
       <w:r>
         <w:t>Klassendiagrammen</w:t>
       </w:r>
@@ -9359,7 +9555,7 @@
           <w:numId w:val="18"/>
         </w:numPr>
       </w:pPr>
-      <w:bookmarkStart w:id="28" w:name="_Toc34576123"/>
+      <w:bookmarkStart w:id="28" w:name="_Toc34580614"/>
       <w:r>
         <w:t>Simple Factory pattern voor parserklassen</w:t>
       </w:r>
@@ -9706,20 +9902,53 @@
         <w:pStyle w:val="Bijschrift"/>
         <w:jc w:val="center"/>
       </w:pPr>
-      <w:bookmarkStart w:id="29" w:name="_Toc34576241"/>
+      <w:bookmarkStart w:id="29" w:name="_Toc34580595"/>
       <w:r>
         <w:t xml:space="preserve">Figuur </w:t>
       </w:r>
-      <w:fldSimple w:instr=" SEQ Figuur \* ARABIC ">
-        <w:r>
-          <w:rPr>
-            <w:noProof/>
-          </w:rPr>
-          <w:t>7</w:t>
-        </w:r>
-      </w:fldSimple>
-      <w:r>
-        <w:t>: het simple factory pattern voor parsers</w:t>
+      <w:r>
+        <w:rPr>
+          <w:noProof/>
+        </w:rPr>
+        <w:fldChar w:fldCharType="begin"/>
+      </w:r>
+      <w:r>
+        <w:rPr>
+          <w:noProof/>
+        </w:rPr>
+        <w:instrText xml:space="preserve"> SEQ Figuur \* ARABIC </w:instrText>
+      </w:r>
+      <w:r>
+        <w:rPr>
+          <w:noProof/>
+        </w:rPr>
+        <w:fldChar w:fldCharType="separate"/>
+      </w:r>
+      <w:r>
+        <w:rPr>
+          <w:noProof/>
+        </w:rPr>
+        <w:t>7</w:t>
+      </w:r>
+      <w:r>
+        <w:rPr>
+          <w:noProof/>
+        </w:rPr>
+        <w:fldChar w:fldCharType="end"/>
+      </w:r>
+      <w:r>
+        <w:t>: H</w:t>
+      </w:r>
+      <w:r>
+        <w:t xml:space="preserve">et </w:t>
+      </w:r>
+      <w:proofErr w:type="spellStart"/>
+      <w:r>
+        <w:t>simple</w:t>
+      </w:r>
+      <w:proofErr w:type="spellEnd"/>
+      <w:r>
+        <w:t xml:space="preserve"> factory pattern voor parsers</w:t>
       </w:r>
       <w:bookmarkEnd w:id="29"/>
     </w:p>
@@ -9739,7 +9968,7 @@
           <w:numId w:val="18"/>
         </w:numPr>
       </w:pPr>
-      <w:bookmarkStart w:id="30" w:name="_Toc34576124"/>
+      <w:bookmarkStart w:id="30" w:name="_Toc34580615"/>
       <w:r>
         <w:lastRenderedPageBreak/>
         <w:t>Javascriptklassen</w:t>
@@ -10022,7 +10251,7 @@
       <w:pPr>
         <w:pStyle w:val="Kop1"/>
       </w:pPr>
-      <w:bookmarkStart w:id="31" w:name="_Toc34576125"/>
+      <w:bookmarkStart w:id="31" w:name="_Toc34580616"/>
       <w:r>
         <w:lastRenderedPageBreak/>
         <w:t>Referenties</w:t>
@@ -10524,7 +10753,7 @@
           <w:lang w:val="en-GB"/>
         </w:rPr>
       </w:pPr>
-      <w:bookmarkStart w:id="32" w:name="_Toc34576126"/>
+      <w:bookmarkStart w:id="32" w:name="_Toc34580617"/>
       <w:r>
         <w:rPr>
           <w:lang w:val="en-GB"/>
@@ -10669,7 +10898,7 @@
             <w:noProof/>
             <w:lang w:val="nl-NL"/>
           </w:rPr>
-          <w:t>23</w:t>
+          <w:t>22</w:t>
         </w:r>
         <w:r>
           <w:fldChar w:fldCharType="end"/>
@@ -14016,7 +14245,7 @@
 </file>
 
 <file path=customXml/itemProps1.xml><?xml version="1.0" encoding="utf-8"?>
-<ds:datastoreItem xmlns:ds="http://schemas.openxmlformats.org/officeDocument/2006/customXml" ds:itemID="{A9BF72E1-BE2C-43EF-BBDA-173C763EB36E}">
+<ds:datastoreItem xmlns:ds="http://schemas.openxmlformats.org/officeDocument/2006/customXml" ds:itemID="{F6C6AF4B-BBDD-4AF7-81DF-867B74EF1AC1}">
   <ds:schemaRefs>
     <ds:schemaRef ds:uri="http://schemas.openxmlformats.org/officeDocument/2006/bibliography"/>
   </ds:schemaRefs>

</xml_diff>

<commit_message>
klein foutje in verslag
</commit_message>
<xml_diff>
--- a/documenten/analyseverslag/verslag-sprint-1-drone1.docx
+++ b/documenten/analyseverslag/verslag-sprint-1-drone1.docx
@@ -89,7 +89,6 @@
           <w:lang w:val="en-GB"/>
         </w:rPr>
       </w:pPr>
-      <w:proofErr w:type="spellStart"/>
       <w:r>
         <w:rPr>
           <w:rFonts w:asciiTheme="majorHAnsi" w:hAnsiTheme="majorHAnsi" w:cstheme="majorHAnsi"/>
@@ -97,17 +96,7 @@
           <w:u w:val="none"/>
           <w:lang w:val="en-GB"/>
         </w:rPr>
-        <w:t>Droneplanning</w:t>
-      </w:r>
-      <w:proofErr w:type="spellEnd"/>
-      <w:r>
-        <w:rPr>
-          <w:rFonts w:asciiTheme="majorHAnsi" w:hAnsiTheme="majorHAnsi" w:cstheme="majorHAnsi"/>
-          <w:sz w:val="72"/>
-          <w:u w:val="none"/>
-          <w:lang w:val="en-GB"/>
-        </w:rPr>
-        <w:t>-tool</w:t>
+        <w:t>Droneplanning-tool</w:t>
       </w:r>
     </w:p>
     <w:p>
@@ -132,9 +121,8 @@
           <w:szCs w:val="44"/>
           <w:lang w:val="en-GB"/>
         </w:rPr>
-        <w:t xml:space="preserve">Sprint 1: </w:t>
-      </w:r>
-      <w:proofErr w:type="spellStart"/>
+        <w:t>Sprint 1: a</w:t>
+      </w:r>
       <w:r>
         <w:rPr>
           <w:rStyle w:val="Subtielebenadrukking"/>
@@ -144,20 +132,8 @@
           <w:szCs w:val="44"/>
           <w:lang w:val="en-GB"/>
         </w:rPr>
-        <w:t>a</w:t>
-      </w:r>
-      <w:r>
-        <w:rPr>
-          <w:rStyle w:val="Subtielebenadrukking"/>
-          <w:rFonts w:asciiTheme="majorHAnsi" w:hAnsiTheme="majorHAnsi" w:cstheme="majorHAnsi"/>
-          <w:i w:val="0"/>
-          <w:sz w:val="44"/>
-          <w:szCs w:val="44"/>
-          <w:lang w:val="en-GB"/>
-        </w:rPr>
         <w:t>nalyseverslag</w:t>
       </w:r>
-      <w:proofErr w:type="spellEnd"/>
     </w:p>
     <w:p>
       <w:pPr>
@@ -305,10 +281,12 @@
           <w:color w:val="auto"/>
           <w:sz w:val="28"/>
         </w:rPr>
-        <w:t xml:space="preserve">Philip </w:t>
-      </w:r>
-      <w:proofErr w:type="spellStart"/>
-      <w:r>
+        <w:t>Philip Kukoba</w:t>
+      </w:r>
+    </w:p>
+    <w:p>
+      <w:pPr>
+        <w:pStyle w:val="Geenafstand"/>
         <w:rPr>
           <w:rStyle w:val="Subtielebenadrukking"/>
           <w:rFonts w:asciiTheme="majorHAnsi" w:hAnsiTheme="majorHAnsi" w:cstheme="majorHAnsi"/>
@@ -317,13 +295,8 @@
           <w:color w:val="auto"/>
           <w:sz w:val="28"/>
         </w:rPr>
-        <w:t>Kukoba</w:t>
-      </w:r>
-      <w:proofErr w:type="spellEnd"/>
-    </w:p>
-    <w:p>
-      <w:pPr>
-        <w:pStyle w:val="Geenafstand"/>
+      </w:pPr>
+      <w:r>
         <w:rPr>
           <w:rStyle w:val="Subtielebenadrukking"/>
           <w:rFonts w:asciiTheme="majorHAnsi" w:hAnsiTheme="majorHAnsi" w:cstheme="majorHAnsi"/>
@@ -332,8 +305,12 @@
           <w:color w:val="auto"/>
           <w:sz w:val="28"/>
         </w:rPr>
-      </w:pPr>
-      <w:r>
+        <w:t>Nathan Beyne</w:t>
+      </w:r>
+    </w:p>
+    <w:p>
+      <w:pPr>
+        <w:pStyle w:val="Geenafstand"/>
         <w:rPr>
           <w:rStyle w:val="Subtielebenadrukking"/>
           <w:rFonts w:asciiTheme="majorHAnsi" w:hAnsiTheme="majorHAnsi" w:cstheme="majorHAnsi"/>
@@ -342,9 +319,7 @@
           <w:color w:val="auto"/>
           <w:sz w:val="28"/>
         </w:rPr>
-        <w:t xml:space="preserve">Nathan </w:t>
-      </w:r>
-      <w:proofErr w:type="spellStart"/>
+      </w:pPr>
       <w:r>
         <w:rPr>
           <w:rStyle w:val="Subtielebenadrukking"/>
@@ -354,9 +329,21 @@
           <w:color w:val="auto"/>
           <w:sz w:val="28"/>
         </w:rPr>
-        <w:t>Beyne</w:t>
-      </w:r>
-      <w:proofErr w:type="spellEnd"/>
+        <w:t>Niels Hauttekeete</w:t>
+      </w:r>
+    </w:p>
+    <w:p>
+      <w:pPr>
+        <w:pStyle w:val="Geenafstand"/>
+        <w:rPr>
+          <w:rStyle w:val="Subtielebenadrukking"/>
+          <w:rFonts w:ascii="Garamond" w:hAnsi="Garamond"/>
+          <w:i w:val="0"/>
+          <w:iCs w:val="0"/>
+          <w:color w:val="auto"/>
+          <w:sz w:val="24"/>
+        </w:rPr>
+      </w:pPr>
     </w:p>
     <w:p>
       <w:pPr>
@@ -367,7 +354,7 @@
           <w:i w:val="0"/>
           <w:iCs w:val="0"/>
           <w:color w:val="auto"/>
-          <w:sz w:val="28"/>
+          <w:sz w:val="24"/>
         </w:rPr>
       </w:pPr>
       <w:r>
@@ -377,11 +364,10 @@
           <w:i w:val="0"/>
           <w:iCs w:val="0"/>
           <w:color w:val="auto"/>
-          <w:sz w:val="28"/>
-        </w:rPr>
-        <w:t xml:space="preserve">Niels </w:t>
-      </w:r>
-      <w:proofErr w:type="spellStart"/>
+          <w:sz w:val="24"/>
+        </w:rPr>
+        <w:t xml:space="preserve">Promotoren: Prof. Helga Naessens, Prof. dr. </w:t>
+      </w:r>
       <w:r>
         <w:rPr>
           <w:rStyle w:val="Subtielebenadrukking"/>
@@ -389,28 +375,11 @@
           <w:i w:val="0"/>
           <w:iCs w:val="0"/>
           <w:color w:val="auto"/>
-          <w:sz w:val="28"/>
-        </w:rPr>
-        <w:t>Hauttekeete</w:t>
-      </w:r>
-      <w:proofErr w:type="spellEnd"/>
-    </w:p>
-    <w:p>
-      <w:pPr>
-        <w:pStyle w:val="Geenafstand"/>
-        <w:rPr>
-          <w:rStyle w:val="Subtielebenadrukking"/>
-          <w:rFonts w:ascii="Garamond" w:hAnsi="Garamond"/>
-          <w:i w:val="0"/>
-          <w:iCs w:val="0"/>
-          <w:color w:val="auto"/>
-          <w:sz w:val="24"/>
-        </w:rPr>
-      </w:pPr>
-    </w:p>
-    <w:p>
-      <w:pPr>
-        <w:pStyle w:val="Geenafstand"/>
+          <w:sz w:val="24"/>
+        </w:rPr>
+        <w:t xml:space="preserve">Veerle </w:t>
+      </w:r>
+      <w:r>
         <w:rPr>
           <w:rStyle w:val="Subtielebenadrukking"/>
           <w:rFonts w:asciiTheme="majorHAnsi" w:hAnsiTheme="majorHAnsi" w:cstheme="majorHAnsi"/>
@@ -419,8 +388,12 @@
           <w:color w:val="auto"/>
           <w:sz w:val="24"/>
         </w:rPr>
-      </w:pPr>
-      <w:r>
+        <w:t>Ongenae</w:t>
+      </w:r>
+    </w:p>
+    <w:p>
+      <w:pPr>
+        <w:pStyle w:val="Geenafstand"/>
         <w:rPr>
           <w:rStyle w:val="Subtielebenadrukking"/>
           <w:rFonts w:asciiTheme="majorHAnsi" w:hAnsiTheme="majorHAnsi" w:cstheme="majorHAnsi"/>
@@ -429,9 +402,7 @@
           <w:color w:val="auto"/>
           <w:sz w:val="24"/>
         </w:rPr>
-        <w:t xml:space="preserve">Promotoren: Prof. Helga </w:t>
-      </w:r>
-      <w:proofErr w:type="spellStart"/>
+      </w:pPr>
       <w:r>
         <w:rPr>
           <w:rStyle w:val="Subtielebenadrukking"/>
@@ -441,10 +412,12 @@
           <w:color w:val="auto"/>
           <w:sz w:val="24"/>
         </w:rPr>
-        <w:t>Naessens</w:t>
-      </w:r>
-      <w:proofErr w:type="spellEnd"/>
-      <w:r>
+        <w:t>Klant: Jan De Nul</w:t>
+      </w:r>
+    </w:p>
+    <w:p>
+      <w:pPr>
+        <w:pStyle w:val="Geenafstand"/>
         <w:rPr>
           <w:rStyle w:val="Subtielebenadrukking"/>
           <w:rFonts w:asciiTheme="majorHAnsi" w:hAnsiTheme="majorHAnsi" w:cstheme="majorHAnsi"/>
@@ -453,9 +426,11 @@
           <w:color w:val="auto"/>
           <w:sz w:val="24"/>
         </w:rPr>
-        <w:t xml:space="preserve">, Prof. dr. </w:t>
-      </w:r>
-      <w:r>
+      </w:pPr>
+    </w:p>
+    <w:p>
+      <w:pPr>
+        <w:pStyle w:val="Geenafstand"/>
         <w:rPr>
           <w:rStyle w:val="Subtielebenadrukking"/>
           <w:rFonts w:asciiTheme="majorHAnsi" w:hAnsiTheme="majorHAnsi" w:cstheme="majorHAnsi"/>
@@ -464,9 +439,7 @@
           <w:color w:val="auto"/>
           <w:sz w:val="24"/>
         </w:rPr>
-        <w:t xml:space="preserve">Veerle </w:t>
-      </w:r>
-      <w:proofErr w:type="spellStart"/>
+      </w:pPr>
       <w:r>
         <w:rPr>
           <w:rStyle w:val="Subtielebenadrukking"/>
@@ -476,93 +449,7 @@
           <w:color w:val="auto"/>
           <w:sz w:val="24"/>
         </w:rPr>
-        <w:t>Ongenae</w:t>
-      </w:r>
-      <w:proofErr w:type="spellEnd"/>
-    </w:p>
-    <w:p>
-      <w:pPr>
-        <w:pStyle w:val="Geenafstand"/>
-        <w:rPr>
-          <w:rStyle w:val="Subtielebenadrukking"/>
-          <w:rFonts w:asciiTheme="majorHAnsi" w:hAnsiTheme="majorHAnsi" w:cstheme="majorHAnsi"/>
-          <w:i w:val="0"/>
-          <w:iCs w:val="0"/>
-          <w:color w:val="auto"/>
-          <w:sz w:val="24"/>
-        </w:rPr>
-      </w:pPr>
-      <w:r>
-        <w:rPr>
-          <w:rStyle w:val="Subtielebenadrukking"/>
-          <w:rFonts w:asciiTheme="majorHAnsi" w:hAnsiTheme="majorHAnsi" w:cstheme="majorHAnsi"/>
-          <w:i w:val="0"/>
-          <w:iCs w:val="0"/>
-          <w:color w:val="auto"/>
-          <w:sz w:val="24"/>
-        </w:rPr>
-        <w:t>Klant: Jan De Nul</w:t>
-      </w:r>
-    </w:p>
-    <w:p>
-      <w:pPr>
-        <w:pStyle w:val="Geenafstand"/>
-        <w:rPr>
-          <w:rStyle w:val="Subtielebenadrukking"/>
-          <w:rFonts w:asciiTheme="majorHAnsi" w:hAnsiTheme="majorHAnsi" w:cstheme="majorHAnsi"/>
-          <w:i w:val="0"/>
-          <w:iCs w:val="0"/>
-          <w:color w:val="auto"/>
-          <w:sz w:val="24"/>
-        </w:rPr>
-      </w:pPr>
-    </w:p>
-    <w:p>
-      <w:pPr>
-        <w:pStyle w:val="Geenafstand"/>
-        <w:rPr>
-          <w:rStyle w:val="Subtielebenadrukking"/>
-          <w:rFonts w:asciiTheme="majorHAnsi" w:hAnsiTheme="majorHAnsi" w:cstheme="majorHAnsi"/>
-          <w:i w:val="0"/>
-          <w:iCs w:val="0"/>
-          <w:color w:val="auto"/>
-          <w:sz w:val="24"/>
-        </w:rPr>
-      </w:pPr>
-      <w:r>
-        <w:rPr>
-          <w:rStyle w:val="Subtielebenadrukking"/>
-          <w:rFonts w:asciiTheme="majorHAnsi" w:hAnsiTheme="majorHAnsi" w:cstheme="majorHAnsi"/>
-          <w:i w:val="0"/>
-          <w:iCs w:val="0"/>
-          <w:color w:val="auto"/>
-          <w:sz w:val="24"/>
-        </w:rPr>
-        <w:t xml:space="preserve">Bachelorproef voorgelegd voor het behalen van de graad bachelor in de Bachelor of </w:t>
-      </w:r>
-      <w:proofErr w:type="spellStart"/>
-      <w:r>
-        <w:rPr>
-          <w:rStyle w:val="Subtielebenadrukking"/>
-          <w:rFonts w:asciiTheme="majorHAnsi" w:hAnsiTheme="majorHAnsi" w:cstheme="majorHAnsi"/>
-          <w:i w:val="0"/>
-          <w:iCs w:val="0"/>
-          <w:color w:val="auto"/>
-          <w:sz w:val="24"/>
-        </w:rPr>
-        <w:t>Science</w:t>
-      </w:r>
-      <w:proofErr w:type="spellEnd"/>
-      <w:r>
-        <w:rPr>
-          <w:rStyle w:val="Subtielebenadrukking"/>
-          <w:rFonts w:asciiTheme="majorHAnsi" w:hAnsiTheme="majorHAnsi" w:cstheme="majorHAnsi"/>
-          <w:i w:val="0"/>
-          <w:iCs w:val="0"/>
-          <w:color w:val="auto"/>
-          <w:sz w:val="24"/>
-        </w:rPr>
-        <w:t xml:space="preserve"> in de industriële wetenschappen: informatica</w:t>
+        <w:t>Bachelorproef voorgelegd voor het behalen van de graad bachelor in de Bachelor of Science in de industriële wetenschappen: informatica</w:t>
       </w:r>
     </w:p>
     <w:p>
@@ -3435,7 +3322,6 @@
         </w:rPr>
         <w:t xml:space="preserve">Hiervoor werkt de klant op dit moment met de </w:t>
       </w:r>
-      <w:proofErr w:type="spellStart"/>
       <w:r>
         <w:rPr>
           <w:rFonts w:cstheme="minorHAnsi"/>
@@ -3444,18 +3330,7 @@
           <w:sz w:val="24"/>
           <w:szCs w:val="26"/>
         </w:rPr>
-        <w:t>Geographical</w:t>
-      </w:r>
-      <w:proofErr w:type="spellEnd"/>
-      <w:r>
-        <w:rPr>
-          <w:rFonts w:cstheme="minorHAnsi"/>
-          <w:i/>
-          <w:color w:val="000000"/>
-          <w:sz w:val="24"/>
-          <w:szCs w:val="26"/>
-        </w:rPr>
-        <w:t xml:space="preserve"> Information System</w:t>
+        <w:t>Geographical Information System</w:t>
       </w:r>
       <w:r>
         <w:rPr>
@@ -3675,61 +3550,7 @@
           <w:sz w:val="24"/>
           <w:szCs w:val="26"/>
         </w:rPr>
-        <w:t xml:space="preserve">om echte data los te laten op dit model en het te onderwerpen aan enkele testen. De data van Jan De Nul, die relevant zijn voor dit project, zijn beschikbaar onder verschillende bestandsvarianten, zoals </w:t>
-      </w:r>
-      <w:proofErr w:type="spellStart"/>
-      <w:r>
-        <w:rPr>
-          <w:rFonts w:cstheme="minorHAnsi"/>
-          <w:sz w:val="24"/>
-          <w:szCs w:val="26"/>
-        </w:rPr>
-        <w:t>csv</w:t>
-      </w:r>
-      <w:proofErr w:type="spellEnd"/>
-      <w:r>
-        <w:rPr>
-          <w:rFonts w:cstheme="minorHAnsi"/>
-          <w:sz w:val="24"/>
-          <w:szCs w:val="26"/>
-        </w:rPr>
-        <w:t xml:space="preserve">, pdf, </w:t>
-      </w:r>
-      <w:proofErr w:type="spellStart"/>
-      <w:r>
-        <w:rPr>
-          <w:rFonts w:cstheme="minorHAnsi"/>
-          <w:sz w:val="24"/>
-          <w:szCs w:val="26"/>
-        </w:rPr>
-        <w:t>tfw</w:t>
-      </w:r>
-      <w:proofErr w:type="spellEnd"/>
-      <w:r>
-        <w:rPr>
-          <w:rFonts w:cstheme="minorHAnsi"/>
-          <w:sz w:val="24"/>
-          <w:szCs w:val="26"/>
-        </w:rPr>
-        <w:t xml:space="preserve"> en </w:t>
-      </w:r>
-      <w:proofErr w:type="spellStart"/>
-      <w:r>
-        <w:rPr>
-          <w:rFonts w:cstheme="minorHAnsi"/>
-          <w:sz w:val="24"/>
-          <w:szCs w:val="26"/>
-        </w:rPr>
-        <w:t>xyz</w:t>
-      </w:r>
-      <w:proofErr w:type="spellEnd"/>
-      <w:r>
-        <w:rPr>
-          <w:rFonts w:cstheme="minorHAnsi"/>
-          <w:sz w:val="24"/>
-          <w:szCs w:val="26"/>
-        </w:rPr>
-        <w:t xml:space="preserve">. Jan De Nul genereert kwaliteitsrapporten van hun vluchten en wil deze informatie makkelijk kunnen opslaan in de databank. Verder vult elke piloot op dit moment een papieren logboek </w:t>
+        <w:t xml:space="preserve">om echte data los te laten op dit model en het te onderwerpen aan enkele testen. De data van Jan De Nul, die relevant zijn voor dit project, zijn beschikbaar onder verschillende bestandsvarianten, zoals csv, pdf, tfw en xyz. Jan De Nul genereert kwaliteitsrapporten van hun vluchten en wil deze informatie makkelijk kunnen opslaan in de databank. Verder vult elke piloot op dit moment een papieren logboek </w:t>
       </w:r>
       <w:r>
         <w:rPr>
@@ -3828,7 +3649,6 @@
         </w:rPr>
         <w:t xml:space="preserve"> die via een </w:t>
       </w:r>
-      <w:proofErr w:type="spellStart"/>
       <w:r>
         <w:rPr>
           <w:rFonts w:cstheme="minorHAnsi"/>
@@ -3836,17 +3656,7 @@
           <w:sz w:val="24"/>
           <w:szCs w:val="26"/>
         </w:rPr>
-        <w:t>simple</w:t>
-      </w:r>
-      <w:proofErr w:type="spellEnd"/>
-      <w:r>
-        <w:rPr>
-          <w:rFonts w:cstheme="minorHAnsi"/>
-          <w:i/>
-          <w:sz w:val="24"/>
-          <w:szCs w:val="26"/>
-        </w:rPr>
-        <w:t xml:space="preserve"> factory pattern</w:t>
+        <w:t>simple factory pattern</w:t>
       </w:r>
       <w:r>
         <w:rPr>
@@ -4030,7 +3840,6 @@
         </w:rPr>
         <w:t xml:space="preserve">De vierde doelstelling bestaat erin om, zoals eerder werd vermeld, de gigantische volumes aan data te visualiseren met de ArcGIS API. Deze visualisaties kunnen aangesproken worden in de webviewer sectie van de webapplicatie en hebben een belangrijke subdoelstelling: de webviewer moet eenvoudig navigeerbaar zijn voor leken en hen toelaten om op intuïtieve manier een beeld van een visualisatie te delen. Enkele voorbeelden van visualisaties zijn: het tonen van dronepaden; het tonen van </w:t>
       </w:r>
-      <w:proofErr w:type="spellStart"/>
       <w:r>
         <w:rPr>
           <w:rFonts w:cstheme="minorHAnsi"/>
@@ -4038,17 +3847,7 @@
           <w:sz w:val="24"/>
           <w:szCs w:val="26"/>
         </w:rPr>
-        <w:t>ground</w:t>
-      </w:r>
-      <w:proofErr w:type="spellEnd"/>
-      <w:r>
-        <w:rPr>
-          <w:rFonts w:cstheme="minorHAnsi"/>
-          <w:i/>
-          <w:sz w:val="24"/>
-          <w:szCs w:val="26"/>
-        </w:rPr>
-        <w:t xml:space="preserve"> control points</w:t>
+        <w:t>ground control points</w:t>
       </w:r>
       <w:r>
         <w:rPr>
@@ -5115,21 +4914,7 @@
         <w:rPr>
           <w:sz w:val="24"/>
         </w:rPr>
-        <w:t xml:space="preserve">Visualisaties van geografische data gebeuren binnen Jan De Nul met het ArcGIS platform (ArcGIS </w:t>
-      </w:r>
-      <w:proofErr w:type="spellStart"/>
-      <w:r>
-        <w:rPr>
-          <w:sz w:val="24"/>
-        </w:rPr>
-        <w:t>for</w:t>
-      </w:r>
-      <w:proofErr w:type="spellEnd"/>
-      <w:r>
-        <w:rPr>
-          <w:sz w:val="24"/>
-        </w:rPr>
-        <w:t xml:space="preserve"> Developers, z.j.), waardoor bijgevolg verwacht wordt dat ook de webapplicatie hiervan gebruik zal maken.</w:t>
+        <w:t>Visualisaties van geografische data gebeuren binnen Jan De Nul met het ArcGIS platform (ArcGIS for Developers, z.j.), waardoor bijgevolg verwacht wordt dat ook de webapplicatie hiervan gebruik zal maken.</w:t>
       </w:r>
       <w:r>
         <w:rPr>
@@ -5335,13 +5120,7 @@
         <w:rPr>
           <w:sz w:val="24"/>
         </w:rPr>
-        <w:t xml:space="preserve">toevoegen </w:t>
-      </w:r>
-      <w:r>
-        <w:rPr>
-          <w:sz w:val="24"/>
-        </w:rPr>
-        <w:t>(</w:t>
+        <w:t>toevoegen (</w:t>
       </w:r>
       <w:r>
         <w:rPr>
@@ -5422,13 +5201,7 @@
         <w:rPr>
           <w:sz w:val="24"/>
         </w:rPr>
-        <w:t xml:space="preserve"> </w:t>
-      </w:r>
-      <w:r>
-        <w:rPr>
-          <w:sz w:val="24"/>
-        </w:rPr>
-        <w:t>(</w:t>
+        <w:t xml:space="preserve"> (</w:t>
       </w:r>
       <w:r>
         <w:rPr>
@@ -5811,7 +5584,7 @@
                       <a:tailEnd type="none" w="med" len="med"/>
                       <a:extLst>
                         <a:ext uri="{C807C97D-BFC1-408E-A445-0C87EB9F89A2}">
-                          <ask:lineSketchStyleProps xmlns:ask="http://schemas.microsoft.com/office/drawing/2018/sketchyshapes" xmlns:w16se="http://schemas.microsoft.com/office/word/2015/wordml/symex" xmlns:w16cid="http://schemas.microsoft.com/office/word/2016/wordml/cid" xmlns:w="http://schemas.openxmlformats.org/wordprocessingml/2006/main" xmlns:w10="urn:schemas-microsoft-com:office:word" xmlns:v="urn:schemas-microsoft-com:vml" xmlns:o="urn:schemas-microsoft-com:office:office" xmlns:am3d="http://schemas.microsoft.com/office/drawing/2017/model3d" xmlns:aink="http://schemas.microsoft.com/office/drawing/2016/ink" xmlns:cx8="http://schemas.microsoft.com/office/drawing/2016/5/14/chartex" xmlns:cx7="http://schemas.microsoft.com/office/drawing/2016/5/13/chartex" xmlns:cx6="http://schemas.microsoft.com/office/drawing/2016/5/12/chartex" xmlns:cx5="http://schemas.microsoft.com/office/drawing/2016/5/11/chartex" xmlns:cx4="http://schemas.microsoft.com/office/drawing/2016/5/10/chartex" xmlns:cx3="http://schemas.microsoft.com/office/drawing/2016/5/9/chartex" xmlns:cx2="http://schemas.microsoft.com/office/drawing/2015/10/21/chartex" xmlns:cx1="http://schemas.microsoft.com/office/drawing/2015/9/8/chartex" xmlns:cx="http://schemas.microsoft.com/office/drawing/2014/chartex" xmlns="" sd="0">
+                          <ask:lineSketchStyleProps xmlns="" xmlns:cx="http://schemas.microsoft.com/office/drawing/2014/chartex" xmlns:cx1="http://schemas.microsoft.com/office/drawing/2015/9/8/chartex" xmlns:cx2="http://schemas.microsoft.com/office/drawing/2015/10/21/chartex" xmlns:cx3="http://schemas.microsoft.com/office/drawing/2016/5/9/chartex" xmlns:cx4="http://schemas.microsoft.com/office/drawing/2016/5/10/chartex" xmlns:cx5="http://schemas.microsoft.com/office/drawing/2016/5/11/chartex" xmlns:cx6="http://schemas.microsoft.com/office/drawing/2016/5/12/chartex" xmlns:cx7="http://schemas.microsoft.com/office/drawing/2016/5/13/chartex" xmlns:cx8="http://schemas.microsoft.com/office/drawing/2016/5/14/chartex" xmlns:aink="http://schemas.microsoft.com/office/drawing/2016/ink" xmlns:am3d="http://schemas.microsoft.com/office/drawing/2017/model3d" xmlns:o="urn:schemas-microsoft-com:office:office" xmlns:v="urn:schemas-microsoft-com:vml" xmlns:w10="urn:schemas-microsoft-com:office:word" xmlns:w="http://schemas.openxmlformats.org/wordprocessingml/2006/main" xmlns:w16cid="http://schemas.microsoft.com/office/word/2016/wordml/cid" xmlns:w16se="http://schemas.microsoft.com/office/word/2015/wordml/symex" xmlns:ask="http://schemas.microsoft.com/office/drawing/2018/sketchyshapes" sd="0">
                             <a:custGeom>
                               <a:avLst/>
                               <a:gdLst/>
@@ -6050,37 +5823,14 @@
         <w:rPr>
           <w:sz w:val="24"/>
         </w:rPr>
-        <w:t xml:space="preserve">Ontwerp en implementatie van het model: de </w:t>
-      </w:r>
-      <w:proofErr w:type="spellStart"/>
-      <w:r>
-        <w:rPr>
-          <w:sz w:val="24"/>
-        </w:rPr>
-        <w:t>parserklassen</w:t>
-      </w:r>
-      <w:proofErr w:type="spellEnd"/>
-      <w:r>
-        <w:rPr>
-          <w:sz w:val="24"/>
-        </w:rPr>
-        <w:t xml:space="preserve"> via een </w:t>
-      </w:r>
-      <w:proofErr w:type="spellStart"/>
+        <w:t xml:space="preserve">Ontwerp en implementatie van het model: de parserklassen via een </w:t>
+      </w:r>
       <w:r>
         <w:rPr>
           <w:i/>
           <w:sz w:val="24"/>
         </w:rPr>
-        <w:t>simple</w:t>
-      </w:r>
-      <w:proofErr w:type="spellEnd"/>
-      <w:r>
-        <w:rPr>
-          <w:i/>
-          <w:sz w:val="24"/>
-        </w:rPr>
-        <w:t xml:space="preserve"> factory pattern</w:t>
+        <w:t>simple factory pattern</w:t>
       </w:r>
       <w:r>
         <w:rPr>
@@ -6227,59 +5977,39 @@
         </w:rPr>
         <w:t xml:space="preserve">Implementeren van </w:t>
       </w:r>
-      <w:proofErr w:type="spellStart"/>
       <w:r>
         <w:rPr>
           <w:i/>
           <w:sz w:val="24"/>
         </w:rPr>
-        <w:t>searchable</w:t>
-      </w:r>
-      <w:proofErr w:type="spellEnd"/>
+        <w:t xml:space="preserve">searchable </w:t>
+      </w:r>
+      <w:r>
+        <w:rPr>
+          <w:sz w:val="24"/>
+        </w:rPr>
+        <w:t>en</w:t>
+      </w:r>
       <w:r>
         <w:rPr>
           <w:i/>
           <w:sz w:val="24"/>
         </w:rPr>
-        <w:t xml:space="preserve"> </w:t>
-      </w:r>
-      <w:r>
-        <w:rPr>
-          <w:sz w:val="24"/>
-        </w:rPr>
-        <w:t>en</w:t>
+        <w:t xml:space="preserve"> sortable</w:t>
+      </w:r>
+      <w:r>
+        <w:rPr>
+          <w:sz w:val="24"/>
+        </w:rPr>
+        <w:t xml:space="preserve"> tabellen met </w:t>
       </w:r>
       <w:r>
         <w:rPr>
           <w:i/>
           <w:sz w:val="24"/>
         </w:rPr>
-        <w:t xml:space="preserve"> </w:t>
-      </w:r>
-      <w:proofErr w:type="spellStart"/>
-      <w:r>
-        <w:rPr>
-          <w:i/>
-          <w:sz w:val="24"/>
-        </w:rPr>
-        <w:t>sortable</w:t>
-      </w:r>
-      <w:proofErr w:type="spellEnd"/>
-      <w:r>
-        <w:rPr>
-          <w:sz w:val="24"/>
-        </w:rPr>
-        <w:t xml:space="preserve"> tabellen met </w:t>
-      </w:r>
-      <w:proofErr w:type="spellStart"/>
-      <w:r>
-        <w:rPr>
-          <w:i/>
-          <w:sz w:val="24"/>
-        </w:rPr>
         <w:t>paging</w:t>
       </w:r>
-      <w:proofErr w:type="spellEnd"/>
       <w:r>
         <w:rPr>
           <w:sz w:val="24"/>
@@ -6329,21 +6059,7 @@
         <w:rPr>
           <w:sz w:val="24"/>
         </w:rPr>
-        <w:t xml:space="preserve">Uploaden van bestanden die </w:t>
-      </w:r>
-      <w:proofErr w:type="spellStart"/>
-      <w:r>
-        <w:rPr>
-          <w:sz w:val="24"/>
-        </w:rPr>
-        <w:t>geparset</w:t>
-      </w:r>
-      <w:proofErr w:type="spellEnd"/>
-      <w:r>
-        <w:rPr>
-          <w:sz w:val="24"/>
-        </w:rPr>
-        <w:t xml:space="preserve"> kunnen worden (</w:t>
+        <w:t>Uploaden van bestanden die geparset kunnen worden (</w:t>
       </w:r>
       <w:r>
         <w:rPr>
@@ -6602,15 +6318,7 @@
         <w:t>High-levelsysteemmodel</w:t>
       </w:r>
       <w:r>
-        <w:t xml:space="preserve"> (</w:t>
-      </w:r>
-      <w:proofErr w:type="spellStart"/>
-      <w:r>
-        <w:t>deployment</w:t>
-      </w:r>
-      <w:proofErr w:type="spellEnd"/>
-      <w:r>
-        <w:t xml:space="preserve"> diagram)</w:t>
+        <w:t xml:space="preserve"> (deployment diagram)</w:t>
       </w:r>
       <w:bookmarkEnd w:id="13"/>
     </w:p>
@@ -6631,21 +6339,7 @@
         <w:rPr>
           <w:sz w:val="24"/>
         </w:rPr>
-        <w:t xml:space="preserve">Het </w:t>
-      </w:r>
-      <w:proofErr w:type="spellStart"/>
-      <w:r>
-        <w:rPr>
-          <w:sz w:val="24"/>
-        </w:rPr>
-        <w:t>deployment</w:t>
-      </w:r>
-      <w:proofErr w:type="spellEnd"/>
-      <w:r>
-        <w:rPr>
-          <w:sz w:val="24"/>
-        </w:rPr>
-        <w:t xml:space="preserve"> diagram</w:t>
+        <w:t>Het deployment diagram</w:t>
       </w:r>
       <w:r>
         <w:rPr>
@@ -7060,7 +6754,6 @@
         </w:rPr>
         <w:t xml:space="preserve">de structuur van de informatie die opgeslagen dient te worden in de databank en de relaties tussen deze data. Dit model bestaat uit drie grote onderdelen: </w:t>
       </w:r>
-      <w:proofErr w:type="spellStart"/>
       <w:r>
         <w:rPr>
           <w:rFonts w:ascii="Consolas" w:hAnsi="Consolas"/>
@@ -7069,7 +6762,6 @@
         </w:rPr>
         <w:t>DroneFlight</w:t>
       </w:r>
-      <w:proofErr w:type="spellEnd"/>
       <w:r>
         <w:rPr>
           <w:sz w:val="24"/>
@@ -7077,7 +6769,6 @@
         </w:rPr>
         <w:t xml:space="preserve">, </w:t>
       </w:r>
-      <w:proofErr w:type="spellStart"/>
       <w:r>
         <w:rPr>
           <w:rFonts w:ascii="Consolas" w:hAnsi="Consolas"/>
@@ -7086,7 +6777,6 @@
         </w:rPr>
         <w:t>QualityReport</w:t>
       </w:r>
-      <w:proofErr w:type="spellEnd"/>
       <w:r>
         <w:rPr>
           <w:sz w:val="24"/>
@@ -7094,7 +6784,6 @@
         </w:rPr>
         <w:t xml:space="preserve"> en </w:t>
       </w:r>
-      <w:proofErr w:type="spellStart"/>
       <w:r>
         <w:rPr>
           <w:rFonts w:ascii="Consolas" w:hAnsi="Consolas"/>
@@ -7103,7 +6792,6 @@
         </w:rPr>
         <w:t>DroneLogEntry</w:t>
       </w:r>
-      <w:proofErr w:type="spellEnd"/>
       <w:r>
         <w:rPr>
           <w:sz w:val="24"/>
@@ -7345,7 +7033,6 @@
         </w:rPr>
         <w:t xml:space="preserve"> van de tabel </w:t>
       </w:r>
-      <w:proofErr w:type="spellStart"/>
       <w:r>
         <w:rPr>
           <w:rFonts w:ascii="Consolas" w:hAnsi="Consolas"/>
@@ -7354,7 +7041,6 @@
         </w:rPr>
         <w:t>DepartureInfo</w:t>
       </w:r>
-      <w:proofErr w:type="spellEnd"/>
       <w:r>
         <w:rPr>
           <w:sz w:val="24"/>
@@ -7362,7 +7048,6 @@
         </w:rPr>
         <w:t xml:space="preserve">, </w:t>
       </w:r>
-      <w:proofErr w:type="spellStart"/>
       <w:r>
         <w:rPr>
           <w:rFonts w:ascii="Consolas" w:hAnsi="Consolas"/>
@@ -7371,29 +7056,12 @@
         </w:rPr>
         <w:t>DepartureInfoId</w:t>
       </w:r>
-      <w:proofErr w:type="spellEnd"/>
-      <w:r>
-        <w:rPr>
-          <w:sz w:val="24"/>
-          <w:szCs w:val="24"/>
-        </w:rPr>
-        <w:t xml:space="preserve">, één-op-één </w:t>
-      </w:r>
-      <w:proofErr w:type="spellStart"/>
-      <w:r>
-        <w:rPr>
-          <w:sz w:val="24"/>
-          <w:szCs w:val="24"/>
-        </w:rPr>
-        <w:t>gemapt</w:t>
-      </w:r>
-      <w:proofErr w:type="spellEnd"/>
-      <w:r>
-        <w:rPr>
-          <w:sz w:val="24"/>
-          <w:szCs w:val="24"/>
-        </w:rPr>
-        <w:t xml:space="preserve"> op de </w:t>
+      <w:r>
+        <w:rPr>
+          <w:sz w:val="24"/>
+          <w:szCs w:val="24"/>
+        </w:rPr>
+        <w:t xml:space="preserve">, één-op-één gemapt op de </w:t>
       </w:r>
       <w:r>
         <w:rPr>
@@ -7410,7 +7078,6 @@
         </w:rPr>
         <w:t xml:space="preserve"> van de tabel </w:t>
       </w:r>
-      <w:proofErr w:type="spellStart"/>
       <w:r>
         <w:rPr>
           <w:rFonts w:ascii="Consolas" w:hAnsi="Consolas"/>
@@ -7419,7 +7086,6 @@
         </w:rPr>
         <w:t>DroneFlight</w:t>
       </w:r>
-      <w:proofErr w:type="spellEnd"/>
       <w:r>
         <w:rPr>
           <w:sz w:val="24"/>
@@ -7427,7 +7093,6 @@
         </w:rPr>
         <w:t xml:space="preserve">, </w:t>
       </w:r>
-      <w:proofErr w:type="spellStart"/>
       <w:r>
         <w:rPr>
           <w:rFonts w:ascii="Consolas" w:hAnsi="Consolas"/>
@@ -7436,7 +7101,6 @@
         </w:rPr>
         <w:t>FlightId</w:t>
       </w:r>
-      <w:proofErr w:type="spellEnd"/>
       <w:r>
         <w:rPr>
           <w:sz w:val="24"/>
@@ -7444,7 +7108,6 @@
         </w:rPr>
         <w:t xml:space="preserve">. Dit betekent dat een </w:t>
       </w:r>
-      <w:proofErr w:type="spellStart"/>
       <w:r>
         <w:rPr>
           <w:rFonts w:ascii="Consolas" w:hAnsi="Consolas"/>
@@ -7453,7 +7116,6 @@
         </w:rPr>
         <w:t>DroneFlight</w:t>
       </w:r>
-      <w:proofErr w:type="spellEnd"/>
       <w:r>
         <w:rPr>
           <w:sz w:val="24"/>
@@ -7461,7 +7123,6 @@
         </w:rPr>
         <w:t xml:space="preserve"> slechts één </w:t>
       </w:r>
-      <w:proofErr w:type="spellStart"/>
       <w:r>
         <w:rPr>
           <w:rFonts w:ascii="Consolas" w:hAnsi="Consolas"/>
@@ -7470,7 +7131,6 @@
         </w:rPr>
         <w:t>DepartureInfo</w:t>
       </w:r>
-      <w:proofErr w:type="spellEnd"/>
       <w:r>
         <w:rPr>
           <w:sz w:val="24"/>
@@ -7546,7 +7206,6 @@
         </w:rPr>
         <w:t xml:space="preserve">Zo heeft een dronevlucht (tabel </w:t>
       </w:r>
-      <w:proofErr w:type="spellStart"/>
       <w:r>
         <w:rPr>
           <w:rFonts w:ascii="Consolas" w:hAnsi="Consolas"/>
@@ -7555,7 +7214,6 @@
         </w:rPr>
         <w:t>DroneFlight</w:t>
       </w:r>
-      <w:proofErr w:type="spellEnd"/>
       <w:r>
         <w:rPr>
           <w:sz w:val="24"/>
@@ -7568,25 +7226,8 @@
           <w:sz w:val="24"/>
           <w:szCs w:val="24"/>
         </w:rPr>
-        <w:t xml:space="preserve">meerdere </w:t>
-      </w:r>
-      <w:proofErr w:type="spellStart"/>
-      <w:r>
-        <w:rPr>
-          <w:sz w:val="24"/>
-          <w:szCs w:val="24"/>
-        </w:rPr>
-        <w:t>Ground</w:t>
-      </w:r>
-      <w:proofErr w:type="spellEnd"/>
-      <w:r>
-        <w:rPr>
-          <w:sz w:val="24"/>
-          <w:szCs w:val="24"/>
-        </w:rPr>
-        <w:t xml:space="preserve"> Control Points (tabel </w:t>
-      </w:r>
-      <w:proofErr w:type="spellStart"/>
+        <w:t xml:space="preserve">meerdere Ground Control Points (tabel </w:t>
+      </w:r>
       <w:r>
         <w:rPr>
           <w:rFonts w:ascii="Consolas" w:hAnsi="Consolas"/>
@@ -7595,7 +7236,6 @@
         </w:rPr>
         <w:t>GroundControlPoints</w:t>
       </w:r>
-      <w:proofErr w:type="spellEnd"/>
       <w:r>
         <w:rPr>
           <w:sz w:val="24"/>
@@ -7618,7 +7258,6 @@
         </w:rPr>
         <w:t xml:space="preserve">, </w:t>
       </w:r>
-      <w:proofErr w:type="spellStart"/>
       <w:r>
         <w:rPr>
           <w:rFonts w:ascii="Consolas" w:hAnsi="Consolas"/>
@@ -7627,29 +7266,12 @@
         </w:rPr>
         <w:t>DroneId</w:t>
       </w:r>
-      <w:proofErr w:type="spellEnd"/>
-      <w:r>
-        <w:rPr>
-          <w:sz w:val="24"/>
-          <w:szCs w:val="24"/>
-        </w:rPr>
-        <w:t xml:space="preserve">, die </w:t>
-      </w:r>
-      <w:proofErr w:type="spellStart"/>
-      <w:r>
-        <w:rPr>
-          <w:sz w:val="24"/>
-          <w:szCs w:val="24"/>
-        </w:rPr>
-        <w:t>gemapt</w:t>
-      </w:r>
-      <w:proofErr w:type="spellEnd"/>
-      <w:r>
-        <w:rPr>
-          <w:sz w:val="24"/>
-          <w:szCs w:val="24"/>
-        </w:rPr>
-        <w:t xml:space="preserve"> wordt op de </w:t>
+      <w:r>
+        <w:rPr>
+          <w:sz w:val="24"/>
+          <w:szCs w:val="24"/>
+        </w:rPr>
+        <w:t xml:space="preserve">, die gemapt wordt op de </w:t>
       </w:r>
       <w:r>
         <w:rPr>
@@ -7666,7 +7288,6 @@
         </w:rPr>
         <w:t xml:space="preserve">, </w:t>
       </w:r>
-      <w:proofErr w:type="spellStart"/>
       <w:r>
         <w:rPr>
           <w:rFonts w:ascii="Consolas" w:hAnsi="Consolas"/>
@@ -7675,7 +7296,6 @@
         </w:rPr>
         <w:t>DroneId</w:t>
       </w:r>
-      <w:proofErr w:type="spellEnd"/>
       <w:r>
         <w:rPr>
           <w:sz w:val="24"/>
@@ -7683,7 +7303,6 @@
         </w:rPr>
         <w:t xml:space="preserve">, van de tabel </w:t>
       </w:r>
-      <w:proofErr w:type="spellStart"/>
       <w:r>
         <w:rPr>
           <w:rFonts w:ascii="Consolas" w:hAnsi="Consolas"/>
@@ -7692,7 +7311,6 @@
         </w:rPr>
         <w:t>DroneFlight</w:t>
       </w:r>
-      <w:proofErr w:type="spellEnd"/>
       <w:r>
         <w:rPr>
           <w:sz w:val="24"/>
@@ -7745,7 +7363,6 @@
         </w:rPr>
         <w:t xml:space="preserve"> bevat, in dit geval de tabel </w:t>
       </w:r>
-      <w:proofErr w:type="spellStart"/>
       <w:r>
         <w:rPr>
           <w:rFonts w:ascii="Consolas" w:hAnsi="Consolas"/>
@@ -7754,7 +7371,6 @@
         </w:rPr>
         <w:t>GroundControlPoints</w:t>
       </w:r>
-      <w:proofErr w:type="spellEnd"/>
       <w:r>
         <w:rPr>
           <w:sz w:val="24"/>
@@ -7789,50 +7405,43 @@
         </w:numPr>
       </w:pPr>
       <w:bookmarkStart w:id="16" w:name="_Toc34729855"/>
-      <w:proofErr w:type="spellStart"/>
-      <w:r>
+      <w:r>
+        <w:t>DroneFlight tabel</w:t>
+      </w:r>
+      <w:bookmarkEnd w:id="16"/>
+    </w:p>
+    <w:p>
+      <w:pPr>
+        <w:rPr>
+          <w:rFonts w:cstheme="minorHAnsi"/>
+          <w:sz w:val="24"/>
+          <w:szCs w:val="24"/>
+        </w:rPr>
+      </w:pPr>
+    </w:p>
+    <w:p>
+      <w:pPr>
+        <w:rPr>
+          <w:rFonts w:cstheme="minorHAnsi"/>
+          <w:sz w:val="24"/>
+          <w:szCs w:val="24"/>
+        </w:rPr>
+      </w:pPr>
+      <w:r>
+        <w:rPr>
+          <w:sz w:val="24"/>
+          <w:szCs w:val="24"/>
+        </w:rPr>
+        <w:t xml:space="preserve">De eerste en tevens ook belangrijkste tabel in het databankdiagram is de </w:t>
+      </w:r>
+      <w:r>
+        <w:rPr>
+          <w:rFonts w:ascii="Consolas" w:hAnsi="Consolas"/>
+          <w:sz w:val="24"/>
+          <w:szCs w:val="24"/>
+        </w:rPr>
         <w:t>DroneFlight</w:t>
       </w:r>
-      <w:proofErr w:type="spellEnd"/>
-      <w:r>
-        <w:t xml:space="preserve"> tabel</w:t>
-      </w:r>
-      <w:bookmarkEnd w:id="16"/>
-    </w:p>
-    <w:p>
-      <w:pPr>
-        <w:rPr>
-          <w:rFonts w:cstheme="minorHAnsi"/>
-          <w:sz w:val="24"/>
-          <w:szCs w:val="24"/>
-        </w:rPr>
-      </w:pPr>
-    </w:p>
-    <w:p>
-      <w:pPr>
-        <w:rPr>
-          <w:rFonts w:cstheme="minorHAnsi"/>
-          <w:sz w:val="24"/>
-          <w:szCs w:val="24"/>
-        </w:rPr>
-      </w:pPr>
-      <w:r>
-        <w:rPr>
-          <w:sz w:val="24"/>
-          <w:szCs w:val="24"/>
-        </w:rPr>
-        <w:t xml:space="preserve">De eerste en tevens ook belangrijkste tabel in het databankdiagram is de </w:t>
-      </w:r>
-      <w:proofErr w:type="spellStart"/>
-      <w:r>
-        <w:rPr>
-          <w:rFonts w:ascii="Consolas" w:hAnsi="Consolas"/>
-          <w:sz w:val="24"/>
-          <w:szCs w:val="24"/>
-        </w:rPr>
-        <w:t>DroneFlight</w:t>
-      </w:r>
-      <w:proofErr w:type="spellEnd"/>
       <w:r>
         <w:rPr>
           <w:sz w:val="24"/>
@@ -7976,15 +7585,7 @@
                               <w:fldChar w:fldCharType="end"/>
                             </w:r>
                             <w:r>
-                              <w:t xml:space="preserve">: </w:t>
-                            </w:r>
-                            <w:proofErr w:type="spellStart"/>
-                            <w:r>
-                              <w:t>DroneFlight</w:t>
-                            </w:r>
-                            <w:proofErr w:type="spellEnd"/>
-                            <w:r>
-                              <w:t xml:space="preserve"> tabel met al haar relaties</w:t>
+                              <w:t>: DroneFlight tabel met al haar relaties</w:t>
                             </w:r>
                             <w:bookmarkEnd w:id="17"/>
                           </w:p>
@@ -8148,7 +7749,6 @@
         </w:rPr>
         <w:t>Deze tabel vormt de basis van het model en houdt alle informatie bij over de dronevluchten, zoals de datum en locatie van de vlucht. Verder bevat deze tabel ook een reeks booleans (</w:t>
       </w:r>
-      <w:proofErr w:type="spellStart"/>
       <w:r>
         <w:rPr>
           <w:rFonts w:ascii="Consolas" w:hAnsi="Consolas"/>
@@ -8157,7 +7757,6 @@
         </w:rPr>
         <w:t>hasTFW</w:t>
       </w:r>
-      <w:proofErr w:type="spellEnd"/>
       <w:r>
         <w:rPr>
           <w:sz w:val="24"/>
@@ -8165,7 +7764,6 @@
         </w:rPr>
         <w:t xml:space="preserve">, </w:t>
       </w:r>
-      <w:proofErr w:type="spellStart"/>
       <w:r>
         <w:rPr>
           <w:rFonts w:ascii="Consolas" w:hAnsi="Consolas"/>
@@ -8174,7 +7772,6 @@
         </w:rPr>
         <w:t>hasGCPs</w:t>
       </w:r>
-      <w:proofErr w:type="spellEnd"/>
       <w:r>
         <w:rPr>
           <w:sz w:val="24"/>
@@ -8182,7 +7779,6 @@
         </w:rPr>
         <w:t xml:space="preserve">, </w:t>
       </w:r>
-      <w:proofErr w:type="spellStart"/>
       <w:r>
         <w:rPr>
           <w:rFonts w:ascii="Consolas" w:hAnsi="Consolas"/>
@@ -8191,7 +7787,6 @@
         </w:rPr>
         <w:t>hasCTRLs</w:t>
       </w:r>
-      <w:proofErr w:type="spellEnd"/>
       <w:r>
         <w:rPr>
           <w:sz w:val="24"/>
@@ -8199,7 +7794,6 @@
         </w:rPr>
         <w:t xml:space="preserve">, </w:t>
       </w:r>
-      <w:proofErr w:type="spellStart"/>
       <w:r>
         <w:rPr>
           <w:rFonts w:ascii="Consolas" w:hAnsi="Consolas"/>
@@ -8208,7 +7802,6 @@
         </w:rPr>
         <w:t>hasDepInfo</w:t>
       </w:r>
-      <w:proofErr w:type="spellEnd"/>
       <w:r>
         <w:rPr>
           <w:sz w:val="24"/>
@@ -8216,7 +7809,6 @@
         </w:rPr>
         <w:t xml:space="preserve">, </w:t>
       </w:r>
-      <w:proofErr w:type="spellStart"/>
       <w:r>
         <w:rPr>
           <w:rFonts w:ascii="Consolas" w:hAnsi="Consolas"/>
@@ -8225,7 +7817,6 @@
         </w:rPr>
         <w:t>hasDestInfo</w:t>
       </w:r>
-      <w:proofErr w:type="spellEnd"/>
       <w:r>
         <w:rPr>
           <w:sz w:val="24"/>
@@ -8233,7 +7824,6 @@
         </w:rPr>
         <w:t xml:space="preserve">, </w:t>
       </w:r>
-      <w:proofErr w:type="spellStart"/>
       <w:r>
         <w:rPr>
           <w:rFonts w:ascii="Consolas" w:hAnsi="Consolas"/>
@@ -8242,7 +7832,6 @@
         </w:rPr>
         <w:t>hasQR</w:t>
       </w:r>
-      <w:proofErr w:type="spellEnd"/>
       <w:r>
         <w:rPr>
           <w:sz w:val="24"/>
@@ -8250,7 +7839,6 @@
         </w:rPr>
         <w:t xml:space="preserve">, </w:t>
       </w:r>
-      <w:proofErr w:type="spellStart"/>
       <w:r>
         <w:rPr>
           <w:rFonts w:ascii="Consolas" w:hAnsi="Consolas"/>
@@ -8259,7 +7847,6 @@
         </w:rPr>
         <w:t>hasXYZ</w:t>
       </w:r>
-      <w:proofErr w:type="spellEnd"/>
       <w:r>
         <w:rPr>
           <w:sz w:val="24"/>
@@ -8267,7 +7854,6 @@
         </w:rPr>
         <w:t xml:space="preserve"> en </w:t>
       </w:r>
-      <w:proofErr w:type="spellStart"/>
       <w:r>
         <w:rPr>
           <w:rFonts w:ascii="Consolas" w:hAnsi="Consolas"/>
@@ -8276,7 +7862,6 @@
         </w:rPr>
         <w:t>hasDroneLog</w:t>
       </w:r>
-      <w:proofErr w:type="spellEnd"/>
       <w:r>
         <w:rPr>
           <w:rFonts w:cstheme="minorHAnsi"/>
@@ -8352,7 +7937,6 @@
         </w:rPr>
         <w:t xml:space="preserve">: een </w:t>
       </w:r>
-      <w:proofErr w:type="spellStart"/>
       <w:r>
         <w:rPr>
           <w:rFonts w:ascii="Consolas" w:hAnsi="Consolas" w:cstheme="minorHAnsi"/>
@@ -8361,7 +7945,6 @@
         </w:rPr>
         <w:t>DroneId</w:t>
       </w:r>
-      <w:proofErr w:type="spellEnd"/>
       <w:r>
         <w:rPr>
           <w:rFonts w:cstheme="minorHAnsi"/>
@@ -8370,7 +7953,6 @@
         </w:rPr>
         <w:t xml:space="preserve"> en een </w:t>
       </w:r>
-      <w:proofErr w:type="spellStart"/>
       <w:r>
         <w:rPr>
           <w:rFonts w:ascii="Consolas" w:hAnsi="Consolas" w:cstheme="minorHAnsi"/>
@@ -8379,7 +7961,6 @@
         </w:rPr>
         <w:t>PilotId</w:t>
       </w:r>
-      <w:proofErr w:type="spellEnd"/>
       <w:r>
         <w:rPr>
           <w:rFonts w:cstheme="minorHAnsi"/>
@@ -8422,7 +8003,6 @@
         </w:rPr>
         <w:t xml:space="preserve">De </w:t>
       </w:r>
-      <w:proofErr w:type="spellStart"/>
       <w:r>
         <w:rPr>
           <w:rFonts w:ascii="Consolas" w:hAnsi="Consolas" w:cstheme="minorHAnsi"/>
@@ -8431,7 +8011,6 @@
         </w:rPr>
         <w:t>DepartureInfo</w:t>
       </w:r>
-      <w:proofErr w:type="spellEnd"/>
       <w:r>
         <w:rPr>
           <w:rFonts w:cstheme="minorHAnsi"/>
@@ -8440,7 +8019,6 @@
         </w:rPr>
         <w:t xml:space="preserve"> en </w:t>
       </w:r>
-      <w:proofErr w:type="spellStart"/>
       <w:r>
         <w:rPr>
           <w:rFonts w:ascii="Consolas" w:hAnsi="Consolas" w:cstheme="minorHAnsi"/>
@@ -8449,7 +8027,6 @@
         </w:rPr>
         <w:t>DestinationInfo</w:t>
       </w:r>
-      <w:proofErr w:type="spellEnd"/>
       <w:r>
         <w:rPr>
           <w:rFonts w:cstheme="minorHAnsi"/>
@@ -8484,7 +8061,6 @@
         </w:rPr>
         <w:t xml:space="preserve">De tabel </w:t>
       </w:r>
-      <w:proofErr w:type="spellStart"/>
       <w:r>
         <w:rPr>
           <w:rFonts w:ascii="Consolas" w:hAnsi="Consolas" w:cstheme="minorHAnsi"/>
@@ -8493,7 +8069,6 @@
         </w:rPr>
         <w:t>PointCloudXYZ</w:t>
       </w:r>
-      <w:proofErr w:type="spellEnd"/>
       <w:r>
         <w:rPr>
           <w:rFonts w:cstheme="minorHAnsi"/>
@@ -8519,7 +8094,6 @@
         </w:rPr>
         <w:t xml:space="preserve"> aan te maken. Een vlucht heeft vaak miljoenen </w:t>
       </w:r>
-      <w:proofErr w:type="spellStart"/>
       <w:r>
         <w:rPr>
           <w:rFonts w:ascii="Consolas" w:hAnsi="Consolas" w:cstheme="minorHAnsi"/>
@@ -8528,7 +8102,6 @@
         </w:rPr>
         <w:t>PointCloudXYZ</w:t>
       </w:r>
-      <w:proofErr w:type="spellEnd"/>
       <w:r>
         <w:rPr>
           <w:rFonts w:cstheme="minorHAnsi"/>
@@ -8580,7 +8153,6 @@
         </w:rPr>
         <w:t xml:space="preserve">De tabel </w:t>
       </w:r>
-      <w:proofErr w:type="spellStart"/>
       <w:r>
         <w:rPr>
           <w:rFonts w:ascii="Consolas" w:hAnsi="Consolas" w:cstheme="minorHAnsi"/>
@@ -8589,7 +8161,6 @@
         </w:rPr>
         <w:t>GroundControlPoints</w:t>
       </w:r>
-      <w:proofErr w:type="spellEnd"/>
       <w:r>
         <w:rPr>
           <w:rFonts w:cstheme="minorHAnsi"/>
@@ -8598,7 +8169,6 @@
         </w:rPr>
         <w:t xml:space="preserve"> beschrijft de coördinaten van een </w:t>
       </w:r>
-      <w:proofErr w:type="spellStart"/>
       <w:r>
         <w:rPr>
           <w:rFonts w:cstheme="minorHAnsi"/>
@@ -8606,9 +8176,16 @@
           <w:sz w:val="24"/>
           <w:szCs w:val="24"/>
         </w:rPr>
-        <w:t>ground</w:t>
-      </w:r>
-      <w:proofErr w:type="spellEnd"/>
+        <w:t>ground control point</w:t>
+      </w:r>
+      <w:r>
+        <w:rPr>
+          <w:rFonts w:cstheme="minorHAnsi"/>
+          <w:sz w:val="24"/>
+          <w:szCs w:val="24"/>
+        </w:rPr>
+        <w:t xml:space="preserve"> en bevat ook een </w:t>
+      </w:r>
       <w:r>
         <w:rPr>
           <w:rFonts w:cstheme="minorHAnsi"/>
@@ -8616,15 +8193,155 @@
           <w:sz w:val="24"/>
           <w:szCs w:val="24"/>
         </w:rPr>
-        <w:t xml:space="preserve"> control point</w:t>
-      </w:r>
-      <w:r>
-        <w:rPr>
-          <w:rFonts w:cstheme="minorHAnsi"/>
-          <w:sz w:val="24"/>
-          <w:szCs w:val="24"/>
-        </w:rPr>
-        <w:t xml:space="preserve"> en bevat ook een </w:t>
+        <w:t>Foreign Key</w:t>
+      </w:r>
+      <w:r>
+        <w:rPr>
+          <w:rFonts w:cstheme="minorHAnsi"/>
+          <w:sz w:val="24"/>
+          <w:szCs w:val="24"/>
+        </w:rPr>
+        <w:t xml:space="preserve">, </w:t>
+      </w:r>
+      <w:r>
+        <w:rPr>
+          <w:rFonts w:ascii="Consolas" w:hAnsi="Consolas" w:cstheme="minorHAnsi"/>
+          <w:sz w:val="24"/>
+          <w:szCs w:val="24"/>
+        </w:rPr>
+        <w:t>FlightId</w:t>
+      </w:r>
+      <w:r>
+        <w:rPr>
+          <w:rFonts w:cstheme="minorHAnsi"/>
+          <w:sz w:val="24"/>
+          <w:szCs w:val="24"/>
+        </w:rPr>
+        <w:t xml:space="preserve">, dat een vlucht toelaat om deze informatie op te vragen. </w:t>
+      </w:r>
+      <w:r>
+        <w:rPr>
+          <w:rFonts w:cstheme="minorHAnsi"/>
+          <w:sz w:val="24"/>
+          <w:szCs w:val="24"/>
+        </w:rPr>
+        <w:t xml:space="preserve">Deze tabel bevat x-, y- en z-waarden om alle foto’s uit de </w:t>
+      </w:r>
+      <w:r>
+        <w:rPr>
+          <w:rFonts w:ascii="Consolas" w:hAnsi="Consolas" w:cstheme="minorHAnsi"/>
+          <w:sz w:val="24"/>
+          <w:szCs w:val="24"/>
+        </w:rPr>
+        <w:t>RawImages</w:t>
+      </w:r>
+      <w:r>
+        <w:rPr>
+          <w:rFonts w:cstheme="minorHAnsi"/>
+          <w:sz w:val="24"/>
+          <w:szCs w:val="24"/>
+        </w:rPr>
+        <w:t xml:space="preserve"> tabel geografisch juist te positioneren </w:t>
+      </w:r>
+      <w:r>
+        <w:rPr>
+          <w:rFonts w:cstheme="minorHAnsi"/>
+          <w:sz w:val="24"/>
+          <w:szCs w:val="24"/>
+        </w:rPr>
+        <w:t>(U</w:t>
+      </w:r>
+      <w:r>
+        <w:rPr>
+          <w:rFonts w:cstheme="minorHAnsi"/>
+          <w:sz w:val="24"/>
+          <w:szCs w:val="24"/>
+        </w:rPr>
+        <w:t>nderstanding world files, z.j.). Zodoende kunnen alle foto’s aan elkaar gehangen worden om zo een groot beeld te verkregen van de werf.</w:t>
+      </w:r>
+    </w:p>
+    <w:p>
+      <w:pPr>
+        <w:rPr>
+          <w:rFonts w:cstheme="minorHAnsi"/>
+          <w:sz w:val="24"/>
+          <w:szCs w:val="24"/>
+        </w:rPr>
+      </w:pPr>
+    </w:p>
+    <w:p>
+      <w:pPr>
+        <w:rPr>
+          <w:rFonts w:cstheme="minorHAnsi"/>
+          <w:sz w:val="24"/>
+          <w:szCs w:val="24"/>
+        </w:rPr>
+      </w:pPr>
+      <w:r>
+        <w:rPr>
+          <w:rFonts w:cstheme="minorHAnsi"/>
+          <w:sz w:val="24"/>
+          <w:szCs w:val="24"/>
+        </w:rPr>
+        <w:t xml:space="preserve">Het voorgaande geldt ook voor de tabel </w:t>
+      </w:r>
+      <w:r>
+        <w:rPr>
+          <w:rFonts w:ascii="Consolas" w:hAnsi="Consolas" w:cstheme="minorHAnsi"/>
+          <w:sz w:val="24"/>
+          <w:szCs w:val="24"/>
+        </w:rPr>
+        <w:t>CTRLPoints</w:t>
+      </w:r>
+      <w:r>
+        <w:rPr>
+          <w:rFonts w:cstheme="minorHAnsi"/>
+          <w:sz w:val="24"/>
+          <w:szCs w:val="24"/>
+        </w:rPr>
+        <w:t>, dewelke punten beschrijft die gebruikt worden ter verificatie van de juistheid van ingelezen datapunten.</w:t>
+      </w:r>
+    </w:p>
+    <w:p>
+      <w:pPr>
+        <w:rPr>
+          <w:rFonts w:cstheme="minorHAnsi"/>
+          <w:sz w:val="24"/>
+          <w:szCs w:val="24"/>
+        </w:rPr>
+      </w:pPr>
+    </w:p>
+    <w:p>
+      <w:pPr>
+        <w:rPr>
+          <w:rFonts w:cstheme="minorHAnsi"/>
+          <w:sz w:val="24"/>
+          <w:szCs w:val="24"/>
+        </w:rPr>
+      </w:pPr>
+      <w:r>
+        <w:rPr>
+          <w:rFonts w:cstheme="minorHAnsi"/>
+          <w:sz w:val="24"/>
+          <w:szCs w:val="24"/>
+        </w:rPr>
+        <w:t xml:space="preserve">De tabel </w:t>
+      </w:r>
+      <w:r>
+        <w:rPr>
+          <w:rFonts w:ascii="Consolas" w:hAnsi="Consolas" w:cstheme="minorHAnsi"/>
+          <w:sz w:val="24"/>
+          <w:szCs w:val="24"/>
+        </w:rPr>
+        <w:t>TFW</w:t>
+      </w:r>
+      <w:r>
+        <w:rPr>
+          <w:rFonts w:cstheme="minorHAnsi"/>
+          <w:sz w:val="24"/>
+          <w:szCs w:val="24"/>
+        </w:rPr>
+        <w:t xml:space="preserve"> bevat rotatie- en translatie informatie, alsook wereldcoördinaten die gebruikt worden bij een </w:t>
       </w:r>
       <w:r>
         <w:rPr>
@@ -8633,306 +8350,108 @@
           <w:sz w:val="24"/>
           <w:szCs w:val="24"/>
         </w:rPr>
-        <w:t>Foreign Key</w:t>
-      </w:r>
-      <w:r>
-        <w:rPr>
-          <w:rFonts w:cstheme="minorHAnsi"/>
-          <w:sz w:val="24"/>
-          <w:szCs w:val="24"/>
-        </w:rPr>
-        <w:t xml:space="preserve">, </w:t>
-      </w:r>
-      <w:proofErr w:type="spellStart"/>
+        <w:t>tiff image</w:t>
+      </w:r>
+      <w:r>
+        <w:rPr>
+          <w:rFonts w:cstheme="minorHAnsi"/>
+          <w:sz w:val="24"/>
+          <w:szCs w:val="24"/>
+        </w:rPr>
+        <w:t xml:space="preserve"> bestand in een GIS applicatie. Deze informatie laat toe een andere, externe databank aan te spreken en de juiste resultaten te verkrijgen in de vorm van een kaart.</w:t>
+      </w:r>
+    </w:p>
+    <w:p>
+      <w:pPr>
+        <w:rPr>
+          <w:rFonts w:cstheme="minorHAnsi"/>
+          <w:sz w:val="24"/>
+          <w:szCs w:val="24"/>
+        </w:rPr>
+      </w:pPr>
+    </w:p>
+    <w:p>
+      <w:pPr>
+        <w:rPr>
+          <w:rFonts w:cstheme="minorHAnsi"/>
+          <w:sz w:val="24"/>
+          <w:szCs w:val="24"/>
+        </w:rPr>
+      </w:pPr>
+      <w:r>
+        <w:rPr>
+          <w:rFonts w:cstheme="minorHAnsi"/>
+          <w:sz w:val="24"/>
+          <w:szCs w:val="24"/>
+        </w:rPr>
+        <w:t xml:space="preserve">De laatste tabel </w:t>
+      </w:r>
       <w:r>
         <w:rPr>
           <w:rFonts w:ascii="Consolas" w:hAnsi="Consolas" w:cstheme="minorHAnsi"/>
           <w:sz w:val="24"/>
           <w:szCs w:val="24"/>
         </w:rPr>
-        <w:t>FlightId</w:t>
-      </w:r>
-      <w:proofErr w:type="spellEnd"/>
-      <w:r>
-        <w:rPr>
-          <w:rFonts w:cstheme="minorHAnsi"/>
-          <w:sz w:val="24"/>
-          <w:szCs w:val="24"/>
-        </w:rPr>
-        <w:t xml:space="preserve">, dat een vlucht toelaat om deze informatie op te vragen. </w:t>
-      </w:r>
-      <w:r>
-        <w:rPr>
-          <w:rFonts w:cstheme="minorHAnsi"/>
-          <w:sz w:val="24"/>
-          <w:szCs w:val="24"/>
-        </w:rPr>
-        <w:t xml:space="preserve">Deze tabel bevat x-, y- en </w:t>
-      </w:r>
-      <w:proofErr w:type="spellStart"/>
-      <w:r>
-        <w:rPr>
-          <w:rFonts w:cstheme="minorHAnsi"/>
-          <w:sz w:val="24"/>
-          <w:szCs w:val="24"/>
-        </w:rPr>
-        <w:t>z-waarden</w:t>
-      </w:r>
-      <w:proofErr w:type="spellEnd"/>
-      <w:r>
-        <w:rPr>
-          <w:rFonts w:cstheme="minorHAnsi"/>
-          <w:sz w:val="24"/>
-          <w:szCs w:val="24"/>
-        </w:rPr>
-        <w:t xml:space="preserve"> om alle foto’s uit de </w:t>
-      </w:r>
-      <w:proofErr w:type="spellStart"/>
+        <w:t>DroneAttributeValues</w:t>
+      </w:r>
+      <w:r>
+        <w:rPr>
+          <w:rFonts w:cstheme="minorHAnsi"/>
+          <w:sz w:val="24"/>
+          <w:szCs w:val="24"/>
+        </w:rPr>
+        <w:t xml:space="preserve"> houdt informatie over de drone bij die tijdens de dronevlucht wijzigt en informatief kan zijn voor analyse naderhand. </w:t>
+      </w:r>
+    </w:p>
+    <w:p>
+      <w:pPr>
+        <w:rPr>
+          <w:rFonts w:cstheme="minorHAnsi"/>
+          <w:sz w:val="24"/>
+          <w:szCs w:val="24"/>
+        </w:rPr>
+      </w:pPr>
+    </w:p>
+    <w:p>
+      <w:pPr>
+        <w:rPr>
+          <w:rFonts w:cstheme="minorHAnsi"/>
+          <w:sz w:val="24"/>
+          <w:szCs w:val="24"/>
+        </w:rPr>
+      </w:pPr>
+      <w:r>
+        <w:rPr>
+          <w:rFonts w:cstheme="minorHAnsi"/>
+          <w:sz w:val="24"/>
+          <w:szCs w:val="24"/>
+        </w:rPr>
+        <w:t xml:space="preserve">De </w:t>
+      </w:r>
       <w:r>
         <w:rPr>
           <w:rFonts w:ascii="Consolas" w:hAnsi="Consolas" w:cstheme="minorHAnsi"/>
           <w:sz w:val="24"/>
           <w:szCs w:val="24"/>
         </w:rPr>
-        <w:t>RawImages</w:t>
-      </w:r>
-      <w:proofErr w:type="spellEnd"/>
-      <w:r>
-        <w:rPr>
-          <w:rFonts w:cstheme="minorHAnsi"/>
-          <w:sz w:val="24"/>
-          <w:szCs w:val="24"/>
-        </w:rPr>
-        <w:t xml:space="preserve"> tabel geografisch juist te positioneren </w:t>
-      </w:r>
-      <w:r>
-        <w:rPr>
-          <w:rFonts w:cstheme="minorHAnsi"/>
-          <w:sz w:val="24"/>
-          <w:szCs w:val="24"/>
-        </w:rPr>
-        <w:t>(U</w:t>
-      </w:r>
-      <w:r>
-        <w:rPr>
-          <w:rFonts w:cstheme="minorHAnsi"/>
-          <w:sz w:val="24"/>
-          <w:szCs w:val="24"/>
-        </w:rPr>
-        <w:t>nderstanding world files, z.j.). Zodoende kunnen alle foto’s aan elkaar gehangen worden om zo een groot beeld te verkregen van de werf.</w:t>
-      </w:r>
-    </w:p>
-    <w:p>
-      <w:pPr>
-        <w:rPr>
-          <w:rFonts w:cstheme="minorHAnsi"/>
-          <w:sz w:val="24"/>
-          <w:szCs w:val="24"/>
-        </w:rPr>
-      </w:pPr>
-    </w:p>
-    <w:p>
-      <w:pPr>
-        <w:rPr>
-          <w:rFonts w:cstheme="minorHAnsi"/>
-          <w:sz w:val="24"/>
-          <w:szCs w:val="24"/>
-        </w:rPr>
-      </w:pPr>
-      <w:r>
-        <w:rPr>
-          <w:rFonts w:cstheme="minorHAnsi"/>
-          <w:sz w:val="24"/>
-          <w:szCs w:val="24"/>
-        </w:rPr>
-        <w:t xml:space="preserve">Het voorgaande geldt ook voor de tabel </w:t>
-      </w:r>
-      <w:proofErr w:type="spellStart"/>
+        <w:t>DroneFlight</w:t>
+      </w:r>
+      <w:r>
+        <w:rPr>
+          <w:rFonts w:cstheme="minorHAnsi"/>
+          <w:sz w:val="24"/>
+          <w:szCs w:val="24"/>
+        </w:rPr>
+        <w:t xml:space="preserve"> tabel is met een één-op-één relatie verbonden met de </w:t>
+      </w:r>
       <w:r>
         <w:rPr>
           <w:rFonts w:ascii="Consolas" w:hAnsi="Consolas" w:cstheme="minorHAnsi"/>
           <w:sz w:val="24"/>
           <w:szCs w:val="24"/>
         </w:rPr>
-        <w:t>CTRLPoints</w:t>
-      </w:r>
-      <w:proofErr w:type="spellEnd"/>
-      <w:r>
-        <w:rPr>
-          <w:rFonts w:cstheme="minorHAnsi"/>
-          <w:sz w:val="24"/>
-          <w:szCs w:val="24"/>
-        </w:rPr>
-        <w:t>, dewelke punten beschrijft die gebruikt worden ter verificatie van de juistheid van ingelezen datapunten.</w:t>
-      </w:r>
-    </w:p>
-    <w:p>
-      <w:pPr>
-        <w:rPr>
-          <w:rFonts w:cstheme="minorHAnsi"/>
-          <w:sz w:val="24"/>
-          <w:szCs w:val="24"/>
-        </w:rPr>
-      </w:pPr>
-    </w:p>
-    <w:p>
-      <w:pPr>
-        <w:rPr>
-          <w:rFonts w:cstheme="minorHAnsi"/>
-          <w:sz w:val="24"/>
-          <w:szCs w:val="24"/>
-        </w:rPr>
-      </w:pPr>
-      <w:r>
-        <w:rPr>
-          <w:rFonts w:cstheme="minorHAnsi"/>
-          <w:sz w:val="24"/>
-          <w:szCs w:val="24"/>
-        </w:rPr>
-        <w:t xml:space="preserve">De tabel </w:t>
-      </w:r>
-      <w:r>
-        <w:rPr>
-          <w:rFonts w:ascii="Consolas" w:hAnsi="Consolas" w:cstheme="minorHAnsi"/>
-          <w:sz w:val="24"/>
-          <w:szCs w:val="24"/>
-        </w:rPr>
-        <w:t>TFW</w:t>
-      </w:r>
-      <w:r>
-        <w:rPr>
-          <w:rFonts w:cstheme="minorHAnsi"/>
-          <w:sz w:val="24"/>
-          <w:szCs w:val="24"/>
-        </w:rPr>
-        <w:t xml:space="preserve"> bevat rotatie- en translatie informatie, alsook wereldcoördinaten die gebruikt worden bij een </w:t>
-      </w:r>
-      <w:proofErr w:type="spellStart"/>
-      <w:r>
-        <w:rPr>
-          <w:rFonts w:cstheme="minorHAnsi"/>
-          <w:i/>
-          <w:sz w:val="24"/>
-          <w:szCs w:val="24"/>
-        </w:rPr>
-        <w:t>tiff</w:t>
-      </w:r>
-      <w:proofErr w:type="spellEnd"/>
-      <w:r>
-        <w:rPr>
-          <w:rFonts w:cstheme="minorHAnsi"/>
-          <w:i/>
-          <w:sz w:val="24"/>
-          <w:szCs w:val="24"/>
-        </w:rPr>
-        <w:t xml:space="preserve"> image</w:t>
-      </w:r>
-      <w:r>
-        <w:rPr>
-          <w:rFonts w:cstheme="minorHAnsi"/>
-          <w:sz w:val="24"/>
-          <w:szCs w:val="24"/>
-        </w:rPr>
-        <w:t xml:space="preserve"> bestand in een GIS applicatie. Deze informatie laat toe een andere, externe databank aan te spreken en de juiste resultaten te verkrijgen in de vorm van een kaart.</w:t>
-      </w:r>
-    </w:p>
-    <w:p>
-      <w:pPr>
-        <w:rPr>
-          <w:rFonts w:cstheme="minorHAnsi"/>
-          <w:sz w:val="24"/>
-          <w:szCs w:val="24"/>
-        </w:rPr>
-      </w:pPr>
-    </w:p>
-    <w:p>
-      <w:pPr>
-        <w:rPr>
-          <w:rFonts w:cstheme="minorHAnsi"/>
-          <w:sz w:val="24"/>
-          <w:szCs w:val="24"/>
-        </w:rPr>
-      </w:pPr>
-      <w:r>
-        <w:rPr>
-          <w:rFonts w:cstheme="minorHAnsi"/>
-          <w:sz w:val="24"/>
-          <w:szCs w:val="24"/>
-        </w:rPr>
-        <w:t xml:space="preserve">De laatste tabel </w:t>
-      </w:r>
-      <w:proofErr w:type="spellStart"/>
-      <w:r>
-        <w:rPr>
-          <w:rFonts w:ascii="Consolas" w:hAnsi="Consolas" w:cstheme="minorHAnsi"/>
-          <w:sz w:val="24"/>
-          <w:szCs w:val="24"/>
-        </w:rPr>
-        <w:t>DroneAttributeValues</w:t>
-      </w:r>
-      <w:proofErr w:type="spellEnd"/>
-      <w:r>
-        <w:rPr>
-          <w:rFonts w:cstheme="minorHAnsi"/>
-          <w:sz w:val="24"/>
-          <w:szCs w:val="24"/>
-        </w:rPr>
-        <w:t xml:space="preserve"> houdt informatie over de drone bij die tijdens de dronevlucht wijzigt en informatief kan zijn voor analyse naderhand. </w:t>
-      </w:r>
-    </w:p>
-    <w:p>
-      <w:pPr>
-        <w:rPr>
-          <w:rFonts w:cstheme="minorHAnsi"/>
-          <w:sz w:val="24"/>
-          <w:szCs w:val="24"/>
-        </w:rPr>
-      </w:pPr>
-    </w:p>
-    <w:p>
-      <w:pPr>
-        <w:rPr>
-          <w:rFonts w:cstheme="minorHAnsi"/>
-          <w:sz w:val="24"/>
-          <w:szCs w:val="24"/>
-        </w:rPr>
-      </w:pPr>
-      <w:r>
-        <w:rPr>
-          <w:rFonts w:cstheme="minorHAnsi"/>
-          <w:sz w:val="24"/>
-          <w:szCs w:val="24"/>
-        </w:rPr>
-        <w:t xml:space="preserve">De </w:t>
-      </w:r>
-      <w:proofErr w:type="spellStart"/>
-      <w:r>
-        <w:rPr>
-          <w:rFonts w:ascii="Consolas" w:hAnsi="Consolas" w:cstheme="minorHAnsi"/>
-          <w:sz w:val="24"/>
-          <w:szCs w:val="24"/>
-        </w:rPr>
-        <w:t>DroneFlight</w:t>
-      </w:r>
-      <w:proofErr w:type="spellEnd"/>
-      <w:r>
-        <w:rPr>
-          <w:rFonts w:cstheme="minorHAnsi"/>
-          <w:sz w:val="24"/>
-          <w:szCs w:val="24"/>
-        </w:rPr>
-        <w:t xml:space="preserve"> tabel is met een één-op-één relatie verbonden met de </w:t>
-      </w:r>
-      <w:proofErr w:type="spellStart"/>
-      <w:r>
-        <w:rPr>
-          <w:rFonts w:ascii="Consolas" w:hAnsi="Consolas" w:cstheme="minorHAnsi"/>
-          <w:sz w:val="24"/>
-          <w:szCs w:val="24"/>
-        </w:rPr>
         <w:t>QualityReport</w:t>
       </w:r>
-      <w:proofErr w:type="spellEnd"/>
       <w:r>
         <w:rPr>
           <w:rFonts w:cstheme="minorHAnsi"/>
@@ -8960,7 +8479,6 @@
         </w:numPr>
       </w:pPr>
       <w:bookmarkStart w:id="18" w:name="_Toc34729856"/>
-      <w:proofErr w:type="spellStart"/>
       <w:r>
         <w:lastRenderedPageBreak/>
         <w:t>Q</w:t>
@@ -8969,11 +8487,7 @@
         <w:t>uality</w:t>
       </w:r>
       <w:r>
-        <w:t>Report</w:t>
-      </w:r>
-      <w:proofErr w:type="spellEnd"/>
-      <w:r>
-        <w:t xml:space="preserve"> tabel</w:t>
+        <w:t>Report tabel</w:t>
       </w:r>
       <w:bookmarkEnd w:id="18"/>
     </w:p>
@@ -9002,7 +8516,6 @@
         </w:rPr>
         <w:t xml:space="preserve">In de </w:t>
       </w:r>
-      <w:proofErr w:type="spellStart"/>
       <w:r>
         <w:rPr>
           <w:rFonts w:ascii="Consolas" w:hAnsi="Consolas" w:cstheme="minorHAnsi"/>
@@ -9011,7 +8524,6 @@
         </w:rPr>
         <w:t>QualityReport</w:t>
       </w:r>
-      <w:proofErr w:type="spellEnd"/>
       <w:r>
         <w:rPr>
           <w:rFonts w:cstheme="minorHAnsi"/>
@@ -9061,7 +8573,6 @@
         </w:rPr>
         <w:t xml:space="preserve"> Tabellen die een relationeel verbonden zijn met deze tabel zijn: </w:t>
       </w:r>
-      <w:proofErr w:type="spellStart"/>
       <w:r>
         <w:rPr>
           <w:rFonts w:ascii="Consolas" w:hAnsi="Consolas" w:cstheme="minorHAnsi"/>
@@ -9070,7 +8581,6 @@
         </w:rPr>
         <w:t>Uncertainty</w:t>
       </w:r>
-      <w:proofErr w:type="spellEnd"/>
       <w:r>
         <w:rPr>
           <w:rFonts w:cstheme="minorHAnsi"/>
@@ -9079,7 +8589,6 @@
         </w:rPr>
         <w:t xml:space="preserve">, </w:t>
       </w:r>
-      <w:proofErr w:type="spellStart"/>
       <w:r>
         <w:rPr>
           <w:rFonts w:ascii="Consolas" w:hAnsi="Consolas" w:cstheme="minorHAnsi"/>
@@ -9088,7 +8597,6 @@
         </w:rPr>
         <w:t>AbsoluteGeolocationVariance</w:t>
       </w:r>
-      <w:proofErr w:type="spellEnd"/>
       <w:r>
         <w:rPr>
           <w:rFonts w:cstheme="minorHAnsi"/>
@@ -9097,7 +8605,6 @@
         </w:rPr>
         <w:t xml:space="preserve"> en </w:t>
       </w:r>
-      <w:proofErr w:type="spellStart"/>
       <w:r>
         <w:rPr>
           <w:rFonts w:ascii="Consolas" w:hAnsi="Consolas" w:cstheme="minorHAnsi"/>
@@ -9106,7 +8613,6 @@
         </w:rPr>
         <w:t>GCPError</w:t>
       </w:r>
-      <w:proofErr w:type="spellEnd"/>
       <w:r>
         <w:rPr>
           <w:rFonts w:cstheme="minorHAnsi"/>
@@ -9295,15 +8801,7 @@
                               <w:fldChar w:fldCharType="end"/>
                             </w:r>
                             <w:r>
-                              <w:t xml:space="preserve">: </w:t>
-                            </w:r>
-                            <w:proofErr w:type="spellStart"/>
-                            <w:r>
-                              <w:t>QualityReport</w:t>
-                            </w:r>
-                            <w:proofErr w:type="spellEnd"/>
-                            <w:r>
-                              <w:t xml:space="preserve"> tabel met al haar relaties</w:t>
+                              <w:t>: QualityReport tabel met al haar relaties</w:t>
                             </w:r>
                             <w:bookmarkEnd w:id="19"/>
                           </w:p>
@@ -9441,14 +8939,9 @@
         </w:numPr>
       </w:pPr>
       <w:bookmarkStart w:id="20" w:name="_Toc34729857"/>
-      <w:proofErr w:type="spellStart"/>
       <w:r>
         <w:lastRenderedPageBreak/>
-        <w:t>DroneLogEntry</w:t>
-      </w:r>
-      <w:proofErr w:type="spellEnd"/>
-      <w:r>
-        <w:t xml:space="preserve"> tabel</w:t>
+        <w:t>DroneLogEntry tabel</w:t>
       </w:r>
       <w:bookmarkEnd w:id="20"/>
     </w:p>
@@ -9496,7 +8989,6 @@
         </w:rPr>
         <w:t xml:space="preserve">staat de </w:t>
       </w:r>
-      <w:proofErr w:type="spellStart"/>
       <w:r>
         <w:rPr>
           <w:rFonts w:ascii="Consolas" w:hAnsi="Consolas"/>
@@ -9504,14 +8996,12 @@
         </w:rPr>
         <w:t>DroneLogEntry</w:t>
       </w:r>
-      <w:proofErr w:type="spellEnd"/>
       <w:r>
         <w:rPr>
           <w:sz w:val="24"/>
         </w:rPr>
         <w:t xml:space="preserve"> tabel centraal. Deze tabel bevat voor elke </w:t>
       </w:r>
-      <w:proofErr w:type="spellStart"/>
       <w:r>
         <w:rPr>
           <w:i/>
@@ -9519,7 +9009,6 @@
         </w:rPr>
         <w:t>tick</w:t>
       </w:r>
-      <w:proofErr w:type="spellEnd"/>
       <w:r>
         <w:rPr>
           <w:sz w:val="24"/>
@@ -9532,7 +9021,6 @@
         </w:rPr>
         <w:t>Alle tabellen (</w:t>
       </w:r>
-      <w:proofErr w:type="spellStart"/>
       <w:r>
         <w:rPr>
           <w:rFonts w:ascii="Consolas" w:hAnsi="Consolas"/>
@@ -9540,14 +9028,12 @@
         </w:rPr>
         <w:t>DroneGPS</w:t>
       </w:r>
-      <w:proofErr w:type="spellEnd"/>
       <w:r>
         <w:rPr>
           <w:sz w:val="24"/>
         </w:rPr>
         <w:t xml:space="preserve">, </w:t>
       </w:r>
-      <w:proofErr w:type="spellStart"/>
       <w:r>
         <w:rPr>
           <w:rFonts w:ascii="Consolas" w:hAnsi="Consolas"/>
@@ -9555,14 +9041,12 @@
         </w:rPr>
         <w:t>DroneOA</w:t>
       </w:r>
-      <w:proofErr w:type="spellEnd"/>
       <w:r>
         <w:rPr>
           <w:sz w:val="24"/>
         </w:rPr>
         <w:t xml:space="preserve">, </w:t>
       </w:r>
-      <w:proofErr w:type="spellStart"/>
       <w:r>
         <w:rPr>
           <w:rFonts w:ascii="Consolas" w:hAnsi="Consolas"/>
@@ -9570,14 +9054,12 @@
         </w:rPr>
         <w:t>DroneIMU_ATTI</w:t>
       </w:r>
-      <w:proofErr w:type="spellEnd"/>
       <w:r>
         <w:rPr>
           <w:sz w:val="24"/>
         </w:rPr>
         <w:t xml:space="preserve">, </w:t>
       </w:r>
-      <w:proofErr w:type="spellStart"/>
       <w:r>
         <w:rPr>
           <w:rFonts w:ascii="Consolas" w:hAnsi="Consolas"/>
@@ -9585,14 +9067,12 @@
         </w:rPr>
         <w:t>DroneRTKData</w:t>
       </w:r>
-      <w:proofErr w:type="spellEnd"/>
       <w:r>
         <w:rPr>
           <w:sz w:val="24"/>
         </w:rPr>
         <w:t xml:space="preserve">, </w:t>
       </w:r>
-      <w:proofErr w:type="spellStart"/>
       <w:r>
         <w:rPr>
           <w:rFonts w:ascii="Consolas" w:hAnsi="Consolas"/>
@@ -9600,14 +9080,12 @@
         </w:rPr>
         <w:t>DroneMotor</w:t>
       </w:r>
-      <w:proofErr w:type="spellEnd"/>
       <w:r>
         <w:rPr>
           <w:sz w:val="24"/>
         </w:rPr>
         <w:t xml:space="preserve"> en </w:t>
       </w:r>
-      <w:proofErr w:type="spellStart"/>
       <w:r>
         <w:rPr>
           <w:rFonts w:ascii="Consolas" w:hAnsi="Consolas"/>
@@ -9615,7 +9093,6 @@
         </w:rPr>
         <w:t>DroneRC</w:t>
       </w:r>
-      <w:proofErr w:type="spellEnd"/>
       <w:r>
         <w:rPr>
           <w:sz w:val="24"/>
@@ -9628,7 +9105,6 @@
         </w:rPr>
         <w:t xml:space="preserve">met de hoofdtabel, </w:t>
       </w:r>
-      <w:proofErr w:type="spellStart"/>
       <w:r>
         <w:rPr>
           <w:rFonts w:ascii="Consolas" w:hAnsi="Consolas"/>
@@ -9636,7 +9112,6 @@
         </w:rPr>
         <w:t>DroneLogEntry</w:t>
       </w:r>
-      <w:proofErr w:type="spellEnd"/>
       <w:r>
         <w:rPr>
           <w:sz w:val="24"/>
@@ -9662,7 +9137,6 @@
         </w:rPr>
         <w:t xml:space="preserve">. De tabel </w:t>
       </w:r>
-      <w:proofErr w:type="spellStart"/>
       <w:r>
         <w:rPr>
           <w:rFonts w:ascii="Consolas" w:hAnsi="Consolas"/>
@@ -9670,14 +9144,12 @@
         </w:rPr>
         <w:t>DroneLogEntry</w:t>
       </w:r>
-      <w:proofErr w:type="spellEnd"/>
       <w:r>
         <w:rPr>
           <w:sz w:val="24"/>
         </w:rPr>
         <w:t xml:space="preserve"> zelf heeft een één-op-veel relatie met de </w:t>
       </w:r>
-      <w:proofErr w:type="spellStart"/>
       <w:r>
         <w:rPr>
           <w:rFonts w:ascii="Consolas" w:hAnsi="Consolas"/>
@@ -9685,7 +9157,6 @@
         </w:rPr>
         <w:t>DroneFlight</w:t>
       </w:r>
-      <w:proofErr w:type="spellEnd"/>
       <w:r>
         <w:rPr>
           <w:sz w:val="24"/>
@@ -9826,13 +9297,8 @@
       <w:r>
         <w:t xml:space="preserve">: </w:t>
       </w:r>
-      <w:proofErr w:type="spellStart"/>
-      <w:r>
-        <w:t>DroneLogEntry</w:t>
-      </w:r>
-      <w:proofErr w:type="spellEnd"/>
-      <w:r>
-        <w:t xml:space="preserve"> tabel met al haar relaties</w:t>
+      <w:r>
+        <w:t>DroneLogEntry tabel met al haar relaties</w:t>
       </w:r>
       <w:bookmarkEnd w:id="21"/>
     </w:p>
@@ -9999,7 +9465,6 @@
         </w:rPr>
         <w:t xml:space="preserve"> (de C in het MVC pattern) aangemaakt die instaan voor navigatie (routing): de </w:t>
       </w:r>
-      <w:proofErr w:type="spellStart"/>
       <w:r>
         <w:rPr>
           <w:rFonts w:ascii="Consolas" w:hAnsi="Consolas"/>
@@ -10007,14 +9472,12 @@
         </w:rPr>
         <w:t>DroneFlightsController</w:t>
       </w:r>
-      <w:proofErr w:type="spellEnd"/>
       <w:r>
         <w:rPr>
           <w:sz w:val="24"/>
         </w:rPr>
         <w:t xml:space="preserve">, de </w:t>
       </w:r>
-      <w:proofErr w:type="spellStart"/>
       <w:r>
         <w:rPr>
           <w:rFonts w:ascii="Consolas" w:hAnsi="Consolas"/>
@@ -10022,14 +9485,12 @@
         </w:rPr>
         <w:t>DronesController</w:t>
       </w:r>
-      <w:proofErr w:type="spellEnd"/>
       <w:r>
         <w:rPr>
           <w:sz w:val="24"/>
         </w:rPr>
         <w:t xml:space="preserve">, de </w:t>
       </w:r>
-      <w:proofErr w:type="spellStart"/>
       <w:r>
         <w:rPr>
           <w:rFonts w:ascii="Consolas" w:hAnsi="Consolas"/>
@@ -10037,14 +9498,12 @@
         </w:rPr>
         <w:t>PilotsController</w:t>
       </w:r>
-      <w:proofErr w:type="spellEnd"/>
       <w:r>
         <w:rPr>
           <w:sz w:val="24"/>
         </w:rPr>
         <w:t xml:space="preserve">, de </w:t>
       </w:r>
-      <w:proofErr w:type="spellStart"/>
       <w:r>
         <w:rPr>
           <w:rFonts w:ascii="Consolas" w:hAnsi="Consolas"/>
@@ -10052,14 +9511,12 @@
         </w:rPr>
         <w:t>FilesController</w:t>
       </w:r>
-      <w:proofErr w:type="spellEnd"/>
       <w:r>
         <w:rPr>
           <w:sz w:val="24"/>
         </w:rPr>
         <w:t xml:space="preserve"> en de </w:t>
       </w:r>
-      <w:proofErr w:type="spellStart"/>
       <w:r>
         <w:rPr>
           <w:rFonts w:ascii="Consolas" w:hAnsi="Consolas"/>
@@ -10067,7 +9524,6 @@
         </w:rPr>
         <w:t>HomeController</w:t>
       </w:r>
-      <w:proofErr w:type="spellEnd"/>
       <w:r>
         <w:rPr>
           <w:sz w:val="24"/>
@@ -10086,7 +9542,6 @@
         </w:rPr>
         <w:t xml:space="preserve">e </w:t>
       </w:r>
-      <w:proofErr w:type="spellStart"/>
       <w:r>
         <w:rPr>
           <w:rFonts w:ascii="Consolas" w:hAnsi="Consolas"/>
@@ -10094,7 +9549,6 @@
         </w:rPr>
         <w:t>DroneFlightsController</w:t>
       </w:r>
-      <w:proofErr w:type="spellEnd"/>
       <w:r>
         <w:rPr>
           <w:sz w:val="24"/>
@@ -10502,11 +9956,11 @@
         <w:lastRenderedPageBreak/>
         <w:t xml:space="preserve"> </w:t>
       </w:r>
-      <w:bookmarkStart w:id="25" w:name="_Toc34729859"/>
+      <w:bookmarkStart w:id="24" w:name="_Toc34729859"/>
       <w:r>
         <w:t>Klassendiagrammen</w:t>
       </w:r>
-      <w:bookmarkEnd w:id="25"/>
+      <w:bookmarkEnd w:id="24"/>
     </w:p>
     <w:p/>
     <w:p>
@@ -10519,21 +9973,7 @@
         <w:rPr>
           <w:sz w:val="24"/>
         </w:rPr>
-        <w:t xml:space="preserve">In dit onderdeel worden de klassendiagrammen beschreven die gebruikt werden in deze applicatie: een </w:t>
-      </w:r>
-      <w:proofErr w:type="spellStart"/>
-      <w:r>
-        <w:rPr>
-          <w:sz w:val="24"/>
-        </w:rPr>
-        <w:t>simple</w:t>
-      </w:r>
-      <w:proofErr w:type="spellEnd"/>
-      <w:r>
-        <w:rPr>
-          <w:sz w:val="24"/>
-        </w:rPr>
-        <w:t xml:space="preserve"> factory pattern voor het parsen van de bestanden, alsook javascriptklassen voor het visualiseren van data.</w:t>
+        <w:t>In dit onderdeel worden de klassendiagrammen beschreven die gebruikt werden in deze applicatie: een simple factory pattern voor het parsen van de bestanden, alsook javascriptklassen voor het visualiseren van data.</w:t>
       </w:r>
     </w:p>
     <w:p/>
@@ -10545,16 +9985,11 @@
           <w:numId w:val="18"/>
         </w:numPr>
       </w:pPr>
-      <w:bookmarkStart w:id="26" w:name="_Toc34729860"/>
-      <w:r>
-        <w:t xml:space="preserve">Simple Factory pattern voor </w:t>
-      </w:r>
-      <w:proofErr w:type="spellStart"/>
-      <w:r>
-        <w:t>parserklassen</w:t>
-      </w:r>
-      <w:bookmarkEnd w:id="26"/>
-      <w:proofErr w:type="spellEnd"/>
+      <w:bookmarkStart w:id="25" w:name="_Toc34729860"/>
+      <w:r>
+        <w:t>Simple Factory pattern voor parserklassen</w:t>
+      </w:r>
+      <w:bookmarkEnd w:id="25"/>
     </w:p>
     <w:p/>
     <w:p>
@@ -10567,21 +10002,7 @@
         <w:rPr>
           <w:sz w:val="24"/>
         </w:rPr>
-        <w:t xml:space="preserve">Het parsen van data uit bestanden gebeurt via </w:t>
-      </w:r>
-      <w:proofErr w:type="spellStart"/>
-      <w:r>
-        <w:rPr>
-          <w:sz w:val="24"/>
-        </w:rPr>
-        <w:t>parserklassen</w:t>
-      </w:r>
-      <w:proofErr w:type="spellEnd"/>
-      <w:r>
-        <w:rPr>
-          <w:sz w:val="24"/>
-        </w:rPr>
-        <w:t>. D</w:t>
+        <w:t>Het parsen van data uit bestanden gebeurt via parserklassen. D</w:t>
       </w:r>
       <w:r>
         <w:rPr>
@@ -10595,21 +10016,12 @@
         </w:rPr>
         <w:t xml:space="preserve">rden gegroepeerd in een </w:t>
       </w:r>
-      <w:proofErr w:type="spellStart"/>
       <w:r>
         <w:rPr>
           <w:i/>
           <w:sz w:val="24"/>
         </w:rPr>
-        <w:t>simple</w:t>
-      </w:r>
-      <w:proofErr w:type="spellEnd"/>
-      <w:r>
-        <w:rPr>
-          <w:i/>
-          <w:sz w:val="24"/>
-        </w:rPr>
-        <w:t xml:space="preserve"> factory pattern</w:t>
+        <w:t>simple factory pattern</w:t>
       </w:r>
       <w:r>
         <w:rPr>
@@ -10636,7 +10048,6 @@
         </w:rPr>
         <w:t xml:space="preserve">, waarbij een klasse </w:t>
       </w:r>
-      <w:proofErr w:type="spellStart"/>
       <w:r>
         <w:rPr>
           <w:rFonts w:ascii="Consolas" w:hAnsi="Consolas"/>
@@ -10644,187 +10055,116 @@
         </w:rPr>
         <w:t>Creator</w:t>
       </w:r>
-      <w:proofErr w:type="spellEnd"/>
       <w:r>
         <w:rPr>
           <w:sz w:val="24"/>
         </w:rPr>
         <w:t xml:space="preserve"> aangemaakt wordt in de webapplicatie. Deze klasse spreekt vervolgens met de methode </w:t>
       </w:r>
-      <w:proofErr w:type="spellStart"/>
       <w:r>
         <w:rPr>
           <w:rFonts w:ascii="Consolas" w:hAnsi="Consolas"/>
           <w:sz w:val="24"/>
         </w:rPr>
-        <w:t>GetParser</w:t>
-      </w:r>
-      <w:proofErr w:type="spellEnd"/>
+        <w:t>GetParser()</w:t>
+      </w:r>
+      <w:r>
+        <w:rPr>
+          <w:sz w:val="24"/>
+        </w:rPr>
+        <w:t xml:space="preserve"> een factory aan, </w:t>
+      </w:r>
       <w:r>
         <w:rPr>
           <w:rFonts w:ascii="Consolas" w:hAnsi="Consolas"/>
           <w:sz w:val="24"/>
         </w:rPr>
-        <w:t>()</w:t>
-      </w:r>
-      <w:r>
-        <w:rPr>
-          <w:sz w:val="24"/>
-        </w:rPr>
-        <w:t xml:space="preserve"> een factory aan, </w:t>
-      </w:r>
-      <w:proofErr w:type="spellStart"/>
+        <w:t>ParserFactory</w:t>
+      </w:r>
+      <w:r>
+        <w:rPr>
+          <w:sz w:val="24"/>
+        </w:rPr>
+        <w:t xml:space="preserve">, die vervolgens </w:t>
+      </w:r>
+      <w:r>
+        <w:rPr>
+          <w:sz w:val="24"/>
+        </w:rPr>
+        <w:t xml:space="preserve">met de methode </w:t>
+      </w:r>
       <w:r>
         <w:rPr>
           <w:rFonts w:ascii="Consolas" w:hAnsi="Consolas"/>
           <w:sz w:val="24"/>
         </w:rPr>
-        <w:t>P</w:t>
-      </w:r>
-      <w:bookmarkStart w:id="27" w:name="_GoBack"/>
-      <w:bookmarkEnd w:id="27"/>
+        <w:t>MakeParser()</w:t>
+      </w:r>
+      <w:r>
+        <w:rPr>
+          <w:sz w:val="24"/>
+        </w:rPr>
+        <w:t xml:space="preserve"> </w:t>
+      </w:r>
+      <w:r>
+        <w:rPr>
+          <w:sz w:val="24"/>
+        </w:rPr>
+        <w:t xml:space="preserve">de juiste parserklasse aanmaakt en teruggeeft aan de </w:t>
+      </w:r>
       <w:r>
         <w:rPr>
           <w:rFonts w:ascii="Consolas" w:hAnsi="Consolas"/>
           <w:sz w:val="24"/>
         </w:rPr>
-        <w:t>arserFactory</w:t>
-      </w:r>
-      <w:proofErr w:type="spellEnd"/>
-      <w:r>
-        <w:rPr>
-          <w:sz w:val="24"/>
-        </w:rPr>
-        <w:t xml:space="preserve">, die vervolgens </w:t>
-      </w:r>
-      <w:r>
-        <w:rPr>
-          <w:sz w:val="24"/>
-        </w:rPr>
-        <w:t xml:space="preserve">met de methode </w:t>
-      </w:r>
-      <w:proofErr w:type="spellStart"/>
+        <w:t>Creator</w:t>
+      </w:r>
+      <w:r>
+        <w:rPr>
+          <w:sz w:val="24"/>
+        </w:rPr>
+        <w:t xml:space="preserve">. Daarna vindt het parsen plaats met de methode </w:t>
+      </w:r>
       <w:r>
         <w:rPr>
           <w:rFonts w:ascii="Consolas" w:hAnsi="Consolas"/>
           <w:sz w:val="24"/>
         </w:rPr>
-        <w:t>MakeParser</w:t>
-      </w:r>
-      <w:proofErr w:type="spellEnd"/>
+        <w:t>Parse()</w:t>
+      </w:r>
+      <w:r>
+        <w:rPr>
+          <w:sz w:val="24"/>
+        </w:rPr>
+        <w:t xml:space="preserve"> van de aangemaakte parserklasse. </w:t>
+      </w:r>
+    </w:p>
+    <w:p>
+      <w:pPr>
+        <w:rPr>
+          <w:sz w:val="24"/>
+        </w:rPr>
+      </w:pPr>
+    </w:p>
+    <w:p>
+      <w:pPr>
+        <w:rPr>
+          <w:sz w:val="24"/>
+        </w:rPr>
+      </w:pPr>
+      <w:r>
+        <w:rPr>
+          <w:sz w:val="24"/>
+        </w:rPr>
+        <w:t xml:space="preserve">De constructor van </w:t>
+      </w:r>
       <w:r>
         <w:rPr>
           <w:rFonts w:ascii="Consolas" w:hAnsi="Consolas"/>
           <w:sz w:val="24"/>
         </w:rPr>
-        <w:t>()</w:t>
-      </w:r>
-      <w:r>
-        <w:rPr>
-          <w:sz w:val="24"/>
-        </w:rPr>
-        <w:t xml:space="preserve"> </w:t>
-      </w:r>
-      <w:r>
-        <w:rPr>
-          <w:sz w:val="24"/>
-        </w:rPr>
-        <w:t xml:space="preserve">de juiste </w:t>
-      </w:r>
-      <w:proofErr w:type="spellStart"/>
-      <w:r>
-        <w:rPr>
-          <w:sz w:val="24"/>
-        </w:rPr>
-        <w:t>parserklasse</w:t>
-      </w:r>
-      <w:proofErr w:type="spellEnd"/>
-      <w:r>
-        <w:rPr>
-          <w:sz w:val="24"/>
-        </w:rPr>
-        <w:t xml:space="preserve"> aanmaakt en teruggeeft aan de </w:t>
-      </w:r>
-      <w:proofErr w:type="spellStart"/>
-      <w:r>
-        <w:rPr>
-          <w:rFonts w:ascii="Consolas" w:hAnsi="Consolas"/>
-          <w:sz w:val="24"/>
-        </w:rPr>
         <w:t>Creator</w:t>
       </w:r>
-      <w:proofErr w:type="spellEnd"/>
-      <w:r>
-        <w:rPr>
-          <w:sz w:val="24"/>
-        </w:rPr>
-        <w:t xml:space="preserve">. Daarna vindt het parsen plaats met de methode </w:t>
-      </w:r>
-      <w:proofErr w:type="spellStart"/>
-      <w:r>
-        <w:rPr>
-          <w:rFonts w:ascii="Consolas" w:hAnsi="Consolas"/>
-          <w:sz w:val="24"/>
-        </w:rPr>
-        <w:t>Parse</w:t>
-      </w:r>
-      <w:proofErr w:type="spellEnd"/>
-      <w:r>
-        <w:rPr>
-          <w:rFonts w:ascii="Consolas" w:hAnsi="Consolas"/>
-          <w:sz w:val="24"/>
-        </w:rPr>
-        <w:t>()</w:t>
-      </w:r>
-      <w:r>
-        <w:rPr>
-          <w:sz w:val="24"/>
-        </w:rPr>
-        <w:t xml:space="preserve"> van de aangemaakte </w:t>
-      </w:r>
-      <w:proofErr w:type="spellStart"/>
-      <w:r>
-        <w:rPr>
-          <w:sz w:val="24"/>
-        </w:rPr>
-        <w:t>parserklasse</w:t>
-      </w:r>
-      <w:proofErr w:type="spellEnd"/>
-      <w:r>
-        <w:rPr>
-          <w:sz w:val="24"/>
-        </w:rPr>
-        <w:t xml:space="preserve">. </w:t>
-      </w:r>
-    </w:p>
-    <w:p>
-      <w:pPr>
-        <w:rPr>
-          <w:sz w:val="24"/>
-        </w:rPr>
-      </w:pPr>
-    </w:p>
-    <w:p>
-      <w:pPr>
-        <w:rPr>
-          <w:sz w:val="24"/>
-        </w:rPr>
-      </w:pPr>
-      <w:r>
-        <w:rPr>
-          <w:sz w:val="24"/>
-        </w:rPr>
-        <w:t xml:space="preserve">De constructor van </w:t>
-      </w:r>
-      <w:proofErr w:type="spellStart"/>
-      <w:r>
-        <w:rPr>
-          <w:rFonts w:ascii="Consolas" w:hAnsi="Consolas"/>
-          <w:sz w:val="24"/>
-        </w:rPr>
-        <w:t>Creator</w:t>
-      </w:r>
-      <w:proofErr w:type="spellEnd"/>
       <w:r>
         <w:rPr>
           <w:sz w:val="24"/>
@@ -10943,7 +10283,7 @@
         <w:pStyle w:val="Bijschrift"/>
         <w:jc w:val="center"/>
       </w:pPr>
-      <w:bookmarkStart w:id="28" w:name="_Toc34729871"/>
+      <w:bookmarkStart w:id="26" w:name="_Toc34729871"/>
       <w:r>
         <w:t xml:space="preserve">Figuur </w:t>
       </w:r>
@@ -10983,7 +10323,7 @@
       <w:r>
         <w:t>imple factory pattern voor parsers</w:t>
       </w:r>
-      <w:bookmarkEnd w:id="28"/>
+      <w:bookmarkEnd w:id="26"/>
     </w:p>
     <w:p>
       <w:pPr>
@@ -11001,12 +10341,12 @@
           <w:numId w:val="18"/>
         </w:numPr>
       </w:pPr>
-      <w:bookmarkStart w:id="29" w:name="_Toc34729861"/>
+      <w:bookmarkStart w:id="27" w:name="_Toc34729861"/>
       <w:r>
         <w:lastRenderedPageBreak/>
         <w:t>Javascriptklassen</w:t>
       </w:r>
-      <w:bookmarkEnd w:id="29"/>
+      <w:bookmarkEnd w:id="27"/>
     </w:p>
     <w:p>
       <w:pPr>
@@ -11284,81 +10624,72 @@
       <w:pPr>
         <w:pStyle w:val="Kop1"/>
       </w:pPr>
-      <w:bookmarkStart w:id="30" w:name="_Toc34729862"/>
+      <w:bookmarkStart w:id="28" w:name="_Toc34729862"/>
       <w:r>
         <w:lastRenderedPageBreak/>
         <w:t>Referenties</w:t>
       </w:r>
-      <w:bookmarkEnd w:id="30"/>
+      <w:bookmarkEnd w:id="28"/>
     </w:p>
     <w:p/>
     <w:p>
       <w:pPr>
         <w:rPr>
-          <w:rFonts w:ascii="Garamond" w:hAnsi="Garamond"/>
-          <w:sz w:val="26"/>
+          <w:rFonts w:cstheme="minorHAnsi"/>
+          <w:sz w:val="24"/>
           <w:szCs w:val="26"/>
         </w:rPr>
       </w:pPr>
       <w:r>
         <w:rPr>
-          <w:rFonts w:ascii="Garamond" w:hAnsi="Garamond"/>
-          <w:sz w:val="26"/>
+          <w:rFonts w:cstheme="minorHAnsi"/>
+          <w:sz w:val="24"/>
           <w:szCs w:val="26"/>
           <w:lang w:val="en-GB"/>
         </w:rPr>
-        <w:t>ArcGIS for Developers. (</w:t>
-      </w:r>
-      <w:proofErr w:type="spellStart"/>
-      <w:r>
-        <w:rPr>
-          <w:rFonts w:ascii="Garamond" w:hAnsi="Garamond"/>
-          <w:sz w:val="26"/>
+        <w:t>ArcGIS for Develo</w:t>
+      </w:r>
+      <w:bookmarkStart w:id="29" w:name="_GoBack"/>
+      <w:bookmarkEnd w:id="29"/>
+      <w:r>
+        <w:rPr>
+          <w:rFonts w:cstheme="minorHAnsi"/>
+          <w:sz w:val="24"/>
           <w:szCs w:val="26"/>
           <w:lang w:val="en-GB"/>
         </w:rPr>
-        <w:t>z.j</w:t>
-      </w:r>
-      <w:proofErr w:type="spellEnd"/>
-      <w:r>
-        <w:rPr>
-          <w:rFonts w:ascii="Garamond" w:hAnsi="Garamond"/>
-          <w:sz w:val="26"/>
+        <w:t xml:space="preserve">pers. (z.j). </w:t>
+      </w:r>
+      <w:r>
+        <w:rPr>
+          <w:rFonts w:cstheme="minorHAnsi"/>
+          <w:sz w:val="24"/>
           <w:szCs w:val="26"/>
-          <w:lang w:val="en-GB"/>
-        </w:rPr>
-        <w:t xml:space="preserve">). </w:t>
-      </w:r>
-      <w:r>
-        <w:rPr>
-          <w:rFonts w:ascii="Garamond" w:hAnsi="Garamond"/>
-          <w:sz w:val="26"/>
+        </w:rPr>
+        <w:t>Geraadpleegd op 13</w:t>
+      </w:r>
+      <w:r>
+        <w:rPr>
+          <w:rFonts w:cstheme="minorHAnsi"/>
+          <w:sz w:val="24"/>
           <w:szCs w:val="26"/>
         </w:rPr>
-        <w:t>Geraadpleegd op 13</w:t>
-      </w:r>
-      <w:r>
-        <w:rPr>
-          <w:rFonts w:ascii="Garamond" w:hAnsi="Garamond"/>
-          <w:sz w:val="26"/>
+        <w:t xml:space="preserve"> </w:t>
+      </w:r>
+      <w:r>
+        <w:rPr>
+          <w:rFonts w:cstheme="minorHAnsi"/>
+          <w:sz w:val="24"/>
           <w:szCs w:val="26"/>
         </w:rPr>
-        <w:t xml:space="preserve"> </w:t>
-      </w:r>
-      <w:r>
-        <w:rPr>
-          <w:rFonts w:ascii="Garamond" w:hAnsi="Garamond"/>
-          <w:sz w:val="26"/>
+        <w:t>februari</w:t>
+      </w:r>
+      <w:r>
+        <w:rPr>
+          <w:rFonts w:cstheme="minorHAnsi"/>
+          <w:sz w:val="24"/>
           <w:szCs w:val="26"/>
         </w:rPr>
-        <w:t>februari</w:t>
-      </w:r>
-      <w:r>
-        <w:rPr>
-          <w:rFonts w:ascii="Garamond" w:hAnsi="Garamond"/>
-          <w:sz w:val="26"/>
-          <w:szCs w:val="26"/>
-        </w:rPr>
         <w:t xml:space="preserve"> 2020 via</w:t>
       </w:r>
     </w:p>
@@ -11366,9 +10697,9 @@
       <w:pPr>
         <w:spacing w:line="240" w:lineRule="auto"/>
         <w:rPr>
-          <w:rFonts w:ascii="Garamond" w:hAnsi="Garamond"/>
+          <w:rFonts w:cstheme="minorHAnsi"/>
           <w:color w:val="0000FF"/>
-          <w:sz w:val="26"/>
+          <w:sz w:val="24"/>
           <w:szCs w:val="26"/>
           <w:u w:val="single"/>
         </w:rPr>
@@ -11376,9 +10707,9 @@
       <w:hyperlink r:id="rId26" w:history="1">
         <w:r>
           <w:rPr>
-            <w:rFonts w:ascii="Garamond" w:hAnsi="Garamond"/>
+            <w:rFonts w:cstheme="minorHAnsi"/>
             <w:color w:val="0000FF"/>
-            <w:sz w:val="26"/>
+            <w:sz w:val="24"/>
             <w:szCs w:val="26"/>
             <w:u w:val="single"/>
           </w:rPr>
@@ -11390,9 +10721,9 @@
       <w:pPr>
         <w:spacing w:line="240" w:lineRule="auto"/>
         <w:rPr>
-          <w:rFonts w:ascii="Garamond" w:hAnsi="Garamond"/>
+          <w:rFonts w:cstheme="minorHAnsi"/>
           <w:color w:val="0000FF"/>
-          <w:sz w:val="26"/>
+          <w:sz w:val="24"/>
           <w:szCs w:val="26"/>
           <w:u w:val="single"/>
         </w:rPr>
@@ -11401,84 +10732,66 @@
     <w:p>
       <w:pPr>
         <w:rPr>
-          <w:rFonts w:ascii="Garamond" w:hAnsi="Garamond"/>
-          <w:sz w:val="26"/>
+          <w:rFonts w:cstheme="minorHAnsi"/>
+          <w:sz w:val="24"/>
           <w:szCs w:val="26"/>
         </w:rPr>
       </w:pPr>
       <w:r>
         <w:rPr>
-          <w:rFonts w:ascii="Garamond" w:hAnsi="Garamond"/>
-          <w:sz w:val="26"/>
+          <w:rFonts w:cstheme="minorHAnsi"/>
+          <w:sz w:val="24"/>
           <w:szCs w:val="26"/>
         </w:rPr>
         <w:t>A</w:t>
       </w:r>
       <w:r>
         <w:rPr>
-          <w:rFonts w:ascii="Garamond" w:hAnsi="Garamond"/>
-          <w:sz w:val="26"/>
+          <w:rFonts w:cstheme="minorHAnsi"/>
+          <w:sz w:val="24"/>
           <w:szCs w:val="26"/>
         </w:rPr>
-        <w:t>SP.NET. (</w:t>
-      </w:r>
-      <w:proofErr w:type="spellStart"/>
-      <w:r>
-        <w:rPr>
-          <w:rFonts w:ascii="Garamond" w:hAnsi="Garamond"/>
-          <w:sz w:val="26"/>
+        <w:t>SP.NET. (z.j). Geraadpleegd op 15</w:t>
+      </w:r>
+      <w:r>
+        <w:rPr>
+          <w:rFonts w:cstheme="minorHAnsi"/>
+          <w:sz w:val="24"/>
           <w:szCs w:val="26"/>
         </w:rPr>
-        <w:t>z.j</w:t>
-      </w:r>
-      <w:proofErr w:type="spellEnd"/>
-      <w:r>
-        <w:rPr>
-          <w:rFonts w:ascii="Garamond" w:hAnsi="Garamond"/>
-          <w:sz w:val="26"/>
+        <w:t xml:space="preserve"> </w:t>
+      </w:r>
+      <w:r>
+        <w:rPr>
+          <w:rFonts w:cstheme="minorHAnsi"/>
+          <w:sz w:val="24"/>
           <w:szCs w:val="26"/>
         </w:rPr>
-        <w:t>). Geraadpleegd op 15</w:t>
-      </w:r>
-      <w:r>
-        <w:rPr>
-          <w:rFonts w:ascii="Garamond" w:hAnsi="Garamond"/>
-          <w:sz w:val="26"/>
+        <w:t>februari</w:t>
+      </w:r>
+      <w:r>
+        <w:rPr>
+          <w:rFonts w:cstheme="minorHAnsi"/>
+          <w:sz w:val="24"/>
           <w:szCs w:val="26"/>
         </w:rPr>
-        <w:t xml:space="preserve"> </w:t>
-      </w:r>
-      <w:r>
-        <w:rPr>
-          <w:rFonts w:ascii="Garamond" w:hAnsi="Garamond"/>
-          <w:sz w:val="26"/>
-          <w:szCs w:val="26"/>
-        </w:rPr>
-        <w:t>februari</w:t>
-      </w:r>
-      <w:r>
-        <w:rPr>
-          <w:rFonts w:ascii="Garamond" w:hAnsi="Garamond"/>
-          <w:sz w:val="26"/>
-          <w:szCs w:val="26"/>
-        </w:rPr>
         <w:t xml:space="preserve"> 2020 via</w:t>
       </w:r>
     </w:p>
     <w:p>
       <w:pPr>
         <w:rPr>
-          <w:rFonts w:ascii="Garamond" w:hAnsi="Garamond"/>
-          <w:sz w:val="26"/>
+          <w:rFonts w:cstheme="minorHAnsi"/>
+          <w:sz w:val="24"/>
           <w:szCs w:val="26"/>
         </w:rPr>
       </w:pPr>
       <w:hyperlink r:id="rId27" w:history="1">
         <w:r>
           <w:rPr>
-            <w:rFonts w:ascii="Garamond" w:hAnsi="Garamond"/>
+            <w:rFonts w:cstheme="minorHAnsi"/>
             <w:color w:val="0000FF"/>
-            <w:sz w:val="26"/>
+            <w:sz w:val="24"/>
             <w:szCs w:val="26"/>
             <w:u w:val="single"/>
           </w:rPr>
@@ -11490,9 +10803,9 @@
       <w:pPr>
         <w:spacing w:line="240" w:lineRule="auto"/>
         <w:rPr>
-          <w:rFonts w:ascii="Garamond" w:eastAsia="Times New Roman" w:hAnsi="Garamond" w:cs="Times New Roman"/>
+          <w:rFonts w:eastAsia="Times New Roman" w:cstheme="minorHAnsi"/>
           <w:color w:val="000000"/>
-          <w:sz w:val="26"/>
+          <w:sz w:val="24"/>
           <w:szCs w:val="26"/>
           <w:lang w:eastAsia="nl-BE"/>
         </w:rPr>
@@ -11502,18 +10815,18 @@
       <w:pPr>
         <w:spacing w:line="240" w:lineRule="auto"/>
         <w:rPr>
-          <w:rFonts w:ascii="Garamond" w:eastAsia="Times New Roman" w:hAnsi="Garamond" w:cs="Times New Roman"/>
+          <w:rFonts w:eastAsia="Times New Roman" w:cstheme="minorHAnsi"/>
           <w:color w:val="000000"/>
-          <w:sz w:val="26"/>
+          <w:sz w:val="24"/>
           <w:szCs w:val="26"/>
           <w:lang w:eastAsia="nl-BE"/>
         </w:rPr>
       </w:pPr>
       <w:r>
         <w:rPr>
-          <w:rFonts w:ascii="Garamond" w:eastAsia="Times New Roman" w:hAnsi="Garamond" w:cs="Times New Roman"/>
+          <w:rFonts w:eastAsia="Times New Roman" w:cstheme="minorHAnsi"/>
           <w:color w:val="000000"/>
-          <w:sz w:val="26"/>
+          <w:sz w:val="24"/>
           <w:szCs w:val="26"/>
           <w:lang w:eastAsia="nl-BE"/>
         </w:rPr>
@@ -11521,9 +10834,9 @@
       </w:r>
       <w:r>
         <w:rPr>
-          <w:rFonts w:ascii="Garamond" w:eastAsia="Times New Roman" w:hAnsi="Garamond" w:cs="Times New Roman"/>
+          <w:rFonts w:eastAsia="Times New Roman" w:cstheme="minorHAnsi"/>
           <w:color w:val="000000"/>
-          <w:sz w:val="26"/>
+          <w:sz w:val="24"/>
           <w:szCs w:val="26"/>
           <w:lang w:eastAsia="nl-BE"/>
         </w:rPr>
@@ -11531,9 +10844,9 @@
       </w:r>
       <w:r>
         <w:rPr>
-          <w:rFonts w:ascii="Garamond" w:eastAsia="Times New Roman" w:hAnsi="Garamond" w:cs="Times New Roman"/>
+          <w:rFonts w:eastAsia="Times New Roman" w:cstheme="minorHAnsi"/>
           <w:color w:val="000000"/>
-          <w:sz w:val="26"/>
+          <w:sz w:val="24"/>
           <w:szCs w:val="26"/>
           <w:lang w:eastAsia="nl-BE"/>
         </w:rPr>
@@ -11541,9 +10854,9 @@
       </w:r>
       <w:r>
         <w:rPr>
-          <w:rFonts w:ascii="Garamond" w:eastAsia="Times New Roman" w:hAnsi="Garamond" w:cs="Times New Roman"/>
+          <w:rFonts w:eastAsia="Times New Roman" w:cstheme="minorHAnsi"/>
           <w:color w:val="000000"/>
-          <w:sz w:val="26"/>
+          <w:sz w:val="24"/>
           <w:szCs w:val="26"/>
           <w:lang w:eastAsia="nl-BE"/>
         </w:rPr>
@@ -11551,9 +10864,9 @@
       </w:r>
       <w:r>
         <w:rPr>
-          <w:rFonts w:ascii="Garamond" w:eastAsia="Times New Roman" w:hAnsi="Garamond" w:cs="Times New Roman"/>
+          <w:rFonts w:eastAsia="Times New Roman" w:cstheme="minorHAnsi"/>
           <w:color w:val="000000"/>
-          <w:sz w:val="26"/>
+          <w:sz w:val="24"/>
           <w:szCs w:val="26"/>
           <w:lang w:eastAsia="nl-BE"/>
         </w:rPr>
@@ -11562,9 +10875,9 @@
       <w:hyperlink r:id="rId28" w:history="1">
         <w:r>
           <w:rPr>
-            <w:rFonts w:ascii="Garamond" w:eastAsia="Times New Roman" w:hAnsi="Garamond" w:cs="Times New Roman"/>
+            <w:rFonts w:eastAsia="Times New Roman" w:cstheme="minorHAnsi"/>
             <w:color w:val="1155CC"/>
-            <w:sz w:val="26"/>
+            <w:sz w:val="24"/>
             <w:szCs w:val="26"/>
             <w:u w:val="single"/>
             <w:lang w:eastAsia="nl-BE"/>
@@ -11574,9 +10887,9 @@
       </w:hyperlink>
       <w:r>
         <w:rPr>
-          <w:rFonts w:ascii="Garamond" w:eastAsia="Times New Roman" w:hAnsi="Garamond" w:cs="Times New Roman"/>
+          <w:rFonts w:eastAsia="Times New Roman" w:cstheme="minorHAnsi"/>
           <w:color w:val="000000"/>
-          <w:sz w:val="26"/>
+          <w:sz w:val="24"/>
           <w:szCs w:val="26"/>
           <w:lang w:eastAsia="nl-BE"/>
         </w:rPr>
@@ -11786,7 +11099,7 @@
           <w:lang w:val="en-GB"/>
         </w:rPr>
       </w:pPr>
-      <w:bookmarkStart w:id="31" w:name="_Toc34729863"/>
+      <w:bookmarkStart w:id="30" w:name="_Toc34729863"/>
       <w:r>
         <w:rPr>
           <w:lang w:val="en-GB"/>
@@ -11806,7 +11119,7 @@
         </w:rPr>
         <w:t>use case-diagrammen stories</w:t>
       </w:r>
-      <w:bookmarkEnd w:id="31"/>
+      <w:bookmarkEnd w:id="30"/>
     </w:p>
     <w:p>
       <w:pPr>
@@ -16948,7 +16261,7 @@
             <w:noProof/>
             <w:lang w:val="nl-NL"/>
           </w:rPr>
-          <w:t>26</w:t>
+          <w:t>32</w:t>
         </w:r>
         <w:r>
           <w:fldChar w:fldCharType="end"/>
@@ -21592,7 +20905,7 @@
 </file>
 
 <file path=customXml/itemProps1.xml><?xml version="1.0" encoding="utf-8"?>
-<ds:datastoreItem xmlns:ds="http://schemas.openxmlformats.org/officeDocument/2006/customXml" ds:itemID="{30C858C4-B37D-4283-AA58-5564AAC951C2}">
+<ds:datastoreItem xmlns:ds="http://schemas.openxmlformats.org/officeDocument/2006/customXml" ds:itemID="{115B3AAA-970A-47B8-8DF0-E1589E7354EE}">
   <ds:schemaRefs>
     <ds:schemaRef ds:uri="http://schemas.openxmlformats.org/officeDocument/2006/bibliography"/>
   </ds:schemaRefs>

</xml_diff>